<commit_message>
Finalized Software Design Document
</commit_message>
<xml_diff>
--- a/Assignment Instructions and framework/Software Design Document.docx
+++ b/Assignment Instructions and framework/Software Design Document.docx
@@ -2,42 +2,915 @@
 <file path=word/document.xml><?xml version="1.0" encoding="utf-8"?>
 <w:document xmlns:wpc="http://schemas.microsoft.com/office/word/2010/wordprocessingCanvas" xmlns:cx="http://schemas.microsoft.com/office/drawing/2014/chartex" xmlns:cx1="http://schemas.microsoft.com/office/drawing/2015/9/8/chartex" xmlns:cx2="http://schemas.microsoft.com/office/drawing/2015/10/21/chartex" xmlns:cx3="http://schemas.microsoft.com/office/drawing/2016/5/9/chartex" xmlns:cx4="http://schemas.microsoft.com/office/drawing/2016/5/10/chartex" xmlns:cx5="http://schemas.microsoft.com/office/drawing/2016/5/11/chartex" xmlns:cx6="http://schemas.microsoft.com/office/drawing/2016/5/12/chartex" xmlns:cx7="http://schemas.microsoft.com/office/drawing/2016/5/13/chartex" xmlns:cx8="http://schemas.microsoft.com/office/drawing/2016/5/14/chartex" xmlns:mc="http://schemas.openxmlformats.org/markup-compatibility/2006" xmlns:aink="http://schemas.microsoft.com/office/drawing/2016/ink" xmlns:am3d="http://schemas.microsoft.com/office/drawing/2017/model3d" xmlns:o="urn:schemas-microsoft-com:office:office" xmlns:oel="http://schemas.microsoft.com/office/2019/extlst" xmlns:r="http://schemas.openxmlformats.org/officeDocument/2006/relationships" xmlns:m="http://schemas.openxmlformats.org/officeDocument/2006/math" xmlns:v="urn:schemas-microsoft-com:vml" xmlns:wp14="http://schemas.microsoft.com/office/word/2010/wordprocessingDrawing" xmlns:wp="http://schemas.openxmlformats.org/drawingml/2006/wordprocessingDrawing" xmlns:w10="urn:schemas-microsoft-com:office:word" xmlns:w="http://schemas.openxmlformats.org/wordprocessingml/2006/main" xmlns:w14="http://schemas.microsoft.com/office/word/2010/wordml" xmlns:w15="http://schemas.microsoft.com/office/word/2012/wordml" xmlns:w16cex="http://schemas.microsoft.com/office/word/2018/wordml/cex" xmlns:w16cid="http://schemas.microsoft.com/office/word/2016/wordml/cid" xmlns:w16="http://schemas.microsoft.com/office/word/2018/wordml" xmlns:w16sdtdh="http://schemas.microsoft.com/office/word/2020/wordml/sdtdatahash" xmlns:w16se="http://schemas.microsoft.com/office/word/2015/wordml/symex" xmlns:wpg="http://schemas.microsoft.com/office/word/2010/wordprocessingGroup" xmlns:wpi="http://schemas.microsoft.com/office/word/2010/wordprocessingInk" xmlns:wne="http://schemas.microsoft.com/office/word/2006/wordml" xmlns:wps="http://schemas.microsoft.com/office/word/2010/wordprocessingShape" mc:Ignorable="w14 w15 w16se w16cid w16 w16cex w16sdtdh wp14">
   <w:body>
-    <w:p>
-      <w:pPr>
-        <w:pStyle w:val="Title"/>
-      </w:pPr>
-      <w:r>
-        <w:t xml:space="preserve">Software Design Document </w:t>
-      </w:r>
-    </w:p>
-    <w:p>
-      <w:pPr>
-        <w:pStyle w:val="Title"/>
-      </w:pPr>
-      <w:r>
-        <w:t xml:space="preserve">NSW Traffic Penalty Analyser </w:t>
-      </w:r>
-    </w:p>
-    <w:p>
-      <w:r>
-        <w:t xml:space="preserve">Joshua Thomas </w:t>
-      </w:r>
-      <w:r>
-        <w:tab/>
-        <w:t>- s5220078</w:t>
-      </w:r>
-      <w:r>
-        <w:br/>
-        <w:t xml:space="preserve">Roger Harley </w:t>
-      </w:r>
-      <w:r>
-        <w:tab/>
-        <w:t xml:space="preserve">- s5221666 </w:t>
-      </w:r>
-      <w:r>
-        <w:br w:type="page"/>
-      </w:r>
-    </w:p>
+    <w:sdt>
+      <w:sdtPr>
+        <w:id w:val="-36203848"/>
+        <w:docPartObj>
+          <w:docPartGallery w:val="Cover Pages"/>
+          <w:docPartUnique/>
+        </w:docPartObj>
+      </w:sdtPr>
+      <w:sdtContent>
+        <w:p>
+          <w:r>
+            <w:rPr>
+              <w:noProof/>
+            </w:rPr>
+            <mc:AlternateContent>
+              <mc:Choice Requires="wps">
+                <w:drawing>
+                  <wp:anchor distT="0" distB="0" distL="114300" distR="114300" simplePos="0" relativeHeight="251666432" behindDoc="0" locked="0" layoutInCell="1" allowOverlap="1" wp14:anchorId="7060FB6C" wp14:editId="539A5897">
+                    <wp:simplePos x="0" y="0"/>
+                    <mc:AlternateContent>
+                      <mc:Choice Requires="wp14">
+                        <wp:positionH relativeFrom="page">
+                          <wp14:pctPosHOffset>45500</wp14:pctPosHOffset>
+                        </wp:positionH>
+                      </mc:Choice>
+                      <mc:Fallback>
+                        <wp:positionH relativeFrom="page">
+                          <wp:posOffset>3439795</wp:posOffset>
+                        </wp:positionH>
+                      </mc:Fallback>
+                    </mc:AlternateContent>
+                    <mc:AlternateContent>
+                      <mc:Choice Requires="wp14">
+                        <wp:positionV relativeFrom="page">
+                          <wp14:pctPosVOffset>66000</wp14:pctPosVOffset>
+                        </wp:positionV>
+                      </mc:Choice>
+                      <mc:Fallback>
+                        <wp:positionV relativeFrom="page">
+                          <wp:posOffset>7056755</wp:posOffset>
+                        </wp:positionV>
+                      </mc:Fallback>
+                    </mc:AlternateContent>
+                    <wp:extent cx="2797810" cy="268605"/>
+                    <wp:effectExtent l="0" t="0" r="0" b="0"/>
+                    <wp:wrapSquare wrapText="bothSides"/>
+                    <wp:docPr id="465" name="Text Box 465"/>
+                    <wp:cNvGraphicFramePr/>
+                    <a:graphic xmlns:a="http://schemas.openxmlformats.org/drawingml/2006/main">
+                      <a:graphicData uri="http://schemas.microsoft.com/office/word/2010/wordprocessingShape">
+                        <wps:wsp>
+                          <wps:cNvSpPr txBox="1"/>
+                          <wps:spPr>
+                            <a:xfrm>
+                              <a:off x="0" y="0"/>
+                              <a:ext cx="2797810" cy="268605"/>
+                            </a:xfrm>
+                            <a:prstGeom prst="rect">
+                              <a:avLst/>
+                            </a:prstGeom>
+                            <a:noFill/>
+                            <a:ln w="6350">
+                              <a:noFill/>
+                            </a:ln>
+                            <a:effectLst/>
+                          </wps:spPr>
+                          <wps:txbx>
+                            <w:txbxContent>
+                              <w:p>
+                                <w:pPr>
+                                  <w:pStyle w:val="NoSpacing"/>
+                                  <w:rPr>
+                                    <w:noProof/>
+                                    <w:color w:val="00B050"/>
+                                  </w:rPr>
+                                </w:pPr>
+                                <w:sdt>
+                                  <w:sdtPr>
+                                    <w:rPr>
+                                      <w:noProof/>
+                                      <w:color w:val="00B050"/>
+                                    </w:rPr>
+                                    <w:alias w:val="Author"/>
+                                    <w:id w:val="15524260"/>
+                                    <w:dataBinding w:prefixMappings="xmlns:ns0='http://schemas.openxmlformats.org/package/2006/metadata/core-properties' xmlns:ns1='http://purl.org/dc/elements/1.1/'" w:xpath="/ns0:coreProperties[1]/ns1:creator[1]" w:storeItemID="{6C3C8BC8-F283-45AE-878A-BAB7291924A1}"/>
+                                    <w:text/>
+                                  </w:sdtPr>
+                                  <w:sdtContent>
+                                    <w:r>
+                                      <w:rPr>
+                                        <w:noProof/>
+                                        <w:color w:val="00B050"/>
+                                      </w:rPr>
+                                      <w:t>2810ICT</w:t>
+                                    </w:r>
+                                  </w:sdtContent>
+                                </w:sdt>
+                                <w:r>
+                                  <w:rPr>
+                                    <w:noProof/>
+                                    <w:color w:val="00B050"/>
+                                  </w:rPr>
+                                  <w:t>, 2022</w:t>
+                                </w:r>
+                              </w:p>
+                            </w:txbxContent>
+                          </wps:txbx>
+                          <wps:bodyPr rot="0" spcFirstLastPara="0" vertOverflow="overflow" horzOverflow="overflow" vert="horz" wrap="square" lIns="91440" tIns="45720" rIns="91440" bIns="45720" numCol="1" spcCol="0" rtlCol="0" fromWordArt="0" anchor="b" anchorCtr="0" forceAA="0" compatLnSpc="1">
+                            <a:prstTxWarp prst="textNoShape">
+                              <a:avLst/>
+                            </a:prstTxWarp>
+                            <a:spAutoFit/>
+                          </wps:bodyPr>
+                        </wps:wsp>
+                      </a:graphicData>
+                    </a:graphic>
+                    <wp14:sizeRelH relativeFrom="page">
+                      <wp14:pctWidth>36000</wp14:pctWidth>
+                    </wp14:sizeRelH>
+                    <wp14:sizeRelV relativeFrom="margin">
+                      <wp14:pctHeight>0</wp14:pctHeight>
+                    </wp14:sizeRelV>
+                  </wp:anchor>
+                </w:drawing>
+              </mc:Choice>
+              <mc:Fallback>
+                <w:pict>
+                  <v:shapetype w14:anchorId="7060FB6C" id="_x0000_t202" coordsize="21600,21600" o:spt="202" path="m,l,21600r21600,l21600,xe">
+                    <v:stroke joinstyle="miter"/>
+                    <v:path gradientshapeok="t" o:connecttype="rect"/>
+                  </v:shapetype>
+                  <v:shape id="Text Box 465" o:spid="_x0000_s1026" type="#_x0000_t202" style="position:absolute;margin-left:0;margin-top:0;width:220.3pt;height:21.15pt;z-index:251666432;visibility:visible;mso-wrap-style:square;mso-width-percent:360;mso-height-percent:0;mso-left-percent:455;mso-top-percent:660;mso-wrap-distance-left:9pt;mso-wrap-distance-top:0;mso-wrap-distance-right:9pt;mso-wrap-distance-bottom:0;mso-position-horizontal-relative:page;mso-position-vertical-relative:page;mso-width-percent:360;mso-height-percent:0;mso-left-percent:455;mso-top-percent:660;mso-width-relative:page;mso-height-relative:margin;v-text-anchor:bottom" o:gfxdata="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" filled="f" stroked="f" strokeweight=".5pt">
+                    <v:textbox style="mso-fit-shape-to-text:t">
+                      <w:txbxContent>
+                        <w:p>
+                          <w:pPr>
+                            <w:pStyle w:val="NoSpacing"/>
+                            <w:rPr>
+                              <w:noProof/>
+                              <w:color w:val="00B050"/>
+                            </w:rPr>
+                          </w:pPr>
+                          <w:sdt>
+                            <w:sdtPr>
+                              <w:rPr>
+                                <w:noProof/>
+                                <w:color w:val="00B050"/>
+                              </w:rPr>
+                              <w:alias w:val="Author"/>
+                              <w:id w:val="15524260"/>
+                              <w:dataBinding w:prefixMappings="xmlns:ns0='http://schemas.openxmlformats.org/package/2006/metadata/core-properties' xmlns:ns1='http://purl.org/dc/elements/1.1/'" w:xpath="/ns0:coreProperties[1]/ns1:creator[1]" w:storeItemID="{6C3C8BC8-F283-45AE-878A-BAB7291924A1}"/>
+                              <w:text/>
+                            </w:sdtPr>
+                            <w:sdtContent>
+                              <w:r>
+                                <w:rPr>
+                                  <w:noProof/>
+                                  <w:color w:val="00B050"/>
+                                </w:rPr>
+                                <w:t>2810ICT</w:t>
+                              </w:r>
+                            </w:sdtContent>
+                          </w:sdt>
+                          <w:r>
+                            <w:rPr>
+                              <w:noProof/>
+                              <w:color w:val="00B050"/>
+                            </w:rPr>
+                            <w:t>, 2022</w:t>
+                          </w:r>
+                        </w:p>
+                      </w:txbxContent>
+                    </v:textbox>
+                    <w10:wrap type="square" anchorx="page" anchory="page"/>
+                  </v:shape>
+                </w:pict>
+              </mc:Fallback>
+            </mc:AlternateContent>
+          </w:r>
+          <w:r>
+            <w:rPr>
+              <w:noProof/>
+            </w:rPr>
+            <mc:AlternateContent>
+              <mc:Choice Requires="wps">
+                <w:drawing>
+                  <wp:anchor distT="0" distB="0" distL="114300" distR="114300" simplePos="0" relativeHeight="251665408" behindDoc="1" locked="0" layoutInCell="1" allowOverlap="1" wp14:anchorId="63458A85" wp14:editId="6345D20B">
+                    <wp:simplePos x="0" y="0"/>
+                    <wp:positionH relativeFrom="page">
+                      <wp:align>center</wp:align>
+                    </wp:positionH>
+                    <wp:positionV relativeFrom="page">
+                      <wp:align>center</wp:align>
+                    </wp:positionV>
+                    <wp:extent cx="7383780" cy="9555480"/>
+                    <wp:effectExtent l="0" t="0" r="0" b="0"/>
+                    <wp:wrapNone/>
+                    <wp:docPr id="466" name="Rectangle 466"/>
+                    <wp:cNvGraphicFramePr>
+                      <a:graphicFrameLocks xmlns:a="http://schemas.openxmlformats.org/drawingml/2006/main"/>
+                    </wp:cNvGraphicFramePr>
+                    <a:graphic xmlns:a="http://schemas.openxmlformats.org/drawingml/2006/main">
+                      <a:graphicData uri="http://schemas.microsoft.com/office/word/2010/wordprocessingShape">
+                        <wps:wsp>
+                          <wps:cNvSpPr>
+                            <a:spLocks/>
+                          </wps:cNvSpPr>
+                          <wps:spPr>
+                            <a:xfrm>
+                              <a:off x="0" y="0"/>
+                              <a:ext cx="7383780" cy="9555480"/>
+                            </a:xfrm>
+                            <a:prstGeom prst="rect">
+                              <a:avLst/>
+                            </a:prstGeom>
+                            <a:gradFill flip="none" rotWithShape="1">
+                              <a:gsLst>
+                                <a:gs pos="0">
+                                  <a:schemeClr val="accent6">
+                                    <a:lumMod val="67000"/>
+                                  </a:schemeClr>
+                                </a:gs>
+                                <a:gs pos="100000">
+                                  <a:schemeClr val="accent6">
+                                    <a:lumMod val="97000"/>
+                                    <a:lumOff val="3000"/>
+                                  </a:schemeClr>
+                                </a:gs>
+                              </a:gsLst>
+                              <a:lin ang="16200000" scaled="1"/>
+                              <a:tileRect/>
+                            </a:gradFill>
+                            <a:ln>
+                              <a:noFill/>
+                            </a:ln>
+                          </wps:spPr>
+                          <wps:style>
+                            <a:lnRef idx="2">
+                              <a:schemeClr val="accent1">
+                                <a:shade val="50000"/>
+                              </a:schemeClr>
+                            </a:lnRef>
+                            <a:fillRef idx="1003">
+                              <a:schemeClr val="lt2"/>
+                            </a:fillRef>
+                            <a:effectRef idx="0">
+                              <a:schemeClr val="accent1"/>
+                            </a:effectRef>
+                            <a:fontRef idx="minor">
+                              <a:schemeClr val="lt1"/>
+                            </a:fontRef>
+                          </wps:style>
+                          <wps:txbx>
+                            <w:txbxContent>
+                              <w:p/>
+                            </w:txbxContent>
+                          </wps:txbx>
+                          <wps:bodyPr rot="0" spcFirstLastPara="0" vertOverflow="overflow" horzOverflow="overflow" vert="horz" wrap="square" lIns="274320" tIns="45720" rIns="274320" bIns="45720" numCol="1" spcCol="0" rtlCol="0" fromWordArt="0" anchor="ctr" anchorCtr="0" forceAA="0" compatLnSpc="1">
+                            <a:prstTxWarp prst="textNoShape">
+                              <a:avLst/>
+                            </a:prstTxWarp>
+                            <a:noAutofit/>
+                          </wps:bodyPr>
+                        </wps:wsp>
+                      </a:graphicData>
+                    </a:graphic>
+                    <wp14:sizeRelH relativeFrom="page">
+                      <wp14:pctWidth>95000</wp14:pctWidth>
+                    </wp14:sizeRelH>
+                    <wp14:sizeRelV relativeFrom="page">
+                      <wp14:pctHeight>95000</wp14:pctHeight>
+                    </wp14:sizeRelV>
+                  </wp:anchor>
+                </w:drawing>
+              </mc:Choice>
+              <mc:Fallback>
+                <w:pict>
+                  <v:rect w14:anchorId="63458A85" id="Rectangle 466" o:spid="_x0000_s1027" style="position:absolute;margin-left:0;margin-top:0;width:581.4pt;height:752.4pt;z-index:-251651072;visibility:visible;mso-wrap-style:square;mso-width-percent:950;mso-height-percent:950;mso-wrap-distance-left:9pt;mso-wrap-distance-top:0;mso-wrap-distance-right:9pt;mso-wrap-distance-bottom:0;mso-position-horizontal:center;mso-position-horizontal-relative:page;mso-position-vertical:center;mso-position-vertical-relative:page;mso-width-percent:950;mso-height-percent:950;mso-width-relative:page;mso-height-relative:page;v-text-anchor:middle" o:gfxdata="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" fillcolor="#4a732f [2153]" stroked="f" strokeweight="1pt">
+                    <v:fill color2="#73b249 [3129]" rotate="t" angle="180" focus="100%" type="gradient"/>
+                    <v:textbox inset="21.6pt,,21.6pt">
+                      <w:txbxContent>
+                        <w:p/>
+                      </w:txbxContent>
+                    </v:textbox>
+                    <w10:wrap anchorx="page" anchory="page"/>
+                  </v:rect>
+                </w:pict>
+              </mc:Fallback>
+            </mc:AlternateContent>
+          </w:r>
+          <w:r>
+            <w:rPr>
+              <w:noProof/>
+            </w:rPr>
+            <mc:AlternateContent>
+              <mc:Choice Requires="wps">
+                <w:drawing>
+                  <wp:anchor distT="0" distB="0" distL="114300" distR="114300" simplePos="0" relativeHeight="251662336" behindDoc="0" locked="0" layoutInCell="1" allowOverlap="1" wp14:anchorId="154E8DDE" wp14:editId="016F3FD9">
+                    <wp:simplePos x="0" y="0"/>
+                    <mc:AlternateContent>
+                      <mc:Choice Requires="wp14">
+                        <wp:positionH relativeFrom="page">
+                          <wp14:pctPosHOffset>45500</wp14:pctPosHOffset>
+                        </wp:positionH>
+                      </mc:Choice>
+                      <mc:Fallback>
+                        <wp:positionH relativeFrom="page">
+                          <wp:posOffset>3439795</wp:posOffset>
+                        </wp:positionH>
+                      </mc:Fallback>
+                    </mc:AlternateContent>
+                    <mc:AlternateContent>
+                      <mc:Choice Requires="wp14">
+                        <wp:positionV relativeFrom="page">
+                          <wp14:pctPosVOffset>2500</wp14:pctPosVOffset>
+                        </wp:positionV>
+                      </mc:Choice>
+                      <mc:Fallback>
+                        <wp:positionV relativeFrom="page">
+                          <wp:posOffset>266700</wp:posOffset>
+                        </wp:positionV>
+                      </mc:Fallback>
+                    </mc:AlternateContent>
+                    <wp:extent cx="2875915" cy="3017520"/>
+                    <wp:effectExtent l="0" t="0" r="3175" b="0"/>
+                    <wp:wrapNone/>
+                    <wp:docPr id="467" name="Rectangle 467"/>
+                    <wp:cNvGraphicFramePr/>
+                    <a:graphic xmlns:a="http://schemas.openxmlformats.org/drawingml/2006/main">
+                      <a:graphicData uri="http://schemas.microsoft.com/office/word/2010/wordprocessingShape">
+                        <wps:wsp>
+                          <wps:cNvSpPr/>
+                          <wps:spPr>
+                            <a:xfrm>
+                              <a:off x="0" y="0"/>
+                              <a:ext cx="2875915" cy="3017520"/>
+                            </a:xfrm>
+                            <a:prstGeom prst="rect">
+                              <a:avLst/>
+                            </a:prstGeom>
+                            <a:solidFill>
+                              <a:schemeClr val="accent6">
+                                <a:lumMod val="50000"/>
+                              </a:schemeClr>
+                            </a:solidFill>
+                            <a:ln>
+                              <a:noFill/>
+                            </a:ln>
+                          </wps:spPr>
+                          <wps:style>
+                            <a:lnRef idx="2">
+                              <a:schemeClr val="accent1">
+                                <a:shade val="50000"/>
+                              </a:schemeClr>
+                            </a:lnRef>
+                            <a:fillRef idx="1">
+                              <a:schemeClr val="accent1"/>
+                            </a:fillRef>
+                            <a:effectRef idx="0">
+                              <a:schemeClr val="accent1"/>
+                            </a:effectRef>
+                            <a:fontRef idx="minor">
+                              <a:schemeClr val="lt1"/>
+                            </a:fontRef>
+                          </wps:style>
+                          <wps:txbx>
+                            <w:txbxContent>
+                              <w:p>
+                                <w:pPr>
+                                  <w:spacing w:before="240"/>
+                                  <w:jc w:val="center"/>
+                                  <w:rPr>
+                                    <w:color w:val="FFFFFF" w:themeColor="background1"/>
+                                  </w:rPr>
+                                </w:pPr>
+                                <w:sdt>
+                                  <w:sdtPr>
+                                    <w:rPr>
+                                      <w:color w:val="FFFFFF" w:themeColor="background1"/>
+                                    </w:rPr>
+                                    <w:alias w:val="Abstract"/>
+                                    <w:id w:val="8276291"/>
+                                    <w:showingPlcHdr/>
+                                    <w:dataBinding w:prefixMappings="xmlns:ns0='http://schemas.microsoft.com/office/2006/coverPageProps'" w:xpath="/ns0:CoverPageProperties[1]/ns0:Abstract[1]" w:storeItemID="{55AF091B-3C7A-41E3-B477-F2FDAA23CFDA}"/>
+                                    <w:text/>
+                                  </w:sdtPr>
+                                  <w:sdtContent>
+                                    <w:r>
+                                      <w:rPr>
+                                        <w:color w:val="FFFFFF" w:themeColor="background1"/>
+                                      </w:rPr>
+                                      <w:t xml:space="preserve">     </w:t>
+                                    </w:r>
+                                  </w:sdtContent>
+                                </w:sdt>
+                              </w:p>
+                            </w:txbxContent>
+                          </wps:txbx>
+                          <wps:bodyPr rot="0" spcFirstLastPara="0" vertOverflow="overflow" horzOverflow="overflow" vert="horz" wrap="square" lIns="182880" tIns="182880" rIns="182880" bIns="365760" numCol="1" spcCol="0" rtlCol="0" fromWordArt="0" anchor="b" anchorCtr="0" forceAA="0" compatLnSpc="1">
+                            <a:prstTxWarp prst="textNoShape">
+                              <a:avLst/>
+                            </a:prstTxWarp>
+                            <a:noAutofit/>
+                          </wps:bodyPr>
+                        </wps:wsp>
+                      </a:graphicData>
+                    </a:graphic>
+                    <wp14:sizeRelH relativeFrom="page">
+                      <wp14:pctWidth>37000</wp14:pctWidth>
+                    </wp14:sizeRelH>
+                    <wp14:sizeRelV relativeFrom="page">
+                      <wp14:pctHeight>30000</wp14:pctHeight>
+                    </wp14:sizeRelV>
+                  </wp:anchor>
+                </w:drawing>
+              </mc:Choice>
+              <mc:Fallback>
+                <w:pict>
+                  <v:rect w14:anchorId="154E8DDE" id="Rectangle 467" o:spid="_x0000_s1028" style="position:absolute;margin-left:0;margin-top:0;width:226.45pt;height:237.6pt;z-index:251662336;visibility:visible;mso-wrap-style:square;mso-width-percent:370;mso-height-percent:300;mso-left-percent:455;mso-top-percent:25;mso-wrap-distance-left:9pt;mso-wrap-distance-top:0;mso-wrap-distance-right:9pt;mso-wrap-distance-bottom:0;mso-position-horizontal-relative:page;mso-position-vertical-relative:page;mso-width-percent:370;mso-height-percent:300;mso-left-percent:455;mso-top-percent:25;mso-width-relative:page;mso-height-relative:page;v-text-anchor:bottom" o:gfxdata="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" fillcolor="#375623 [1609]" stroked="f" strokeweight="1pt">
+                    <v:textbox inset="14.4pt,14.4pt,14.4pt,28.8pt">
+                      <w:txbxContent>
+                        <w:p>
+                          <w:pPr>
+                            <w:spacing w:before="240"/>
+                            <w:jc w:val="center"/>
+                            <w:rPr>
+                              <w:color w:val="FFFFFF" w:themeColor="background1"/>
+                            </w:rPr>
+                          </w:pPr>
+                          <w:sdt>
+                            <w:sdtPr>
+                              <w:rPr>
+                                <w:color w:val="FFFFFF" w:themeColor="background1"/>
+                              </w:rPr>
+                              <w:alias w:val="Abstract"/>
+                              <w:id w:val="8276291"/>
+                              <w:showingPlcHdr/>
+                              <w:dataBinding w:prefixMappings="xmlns:ns0='http://schemas.microsoft.com/office/2006/coverPageProps'" w:xpath="/ns0:CoverPageProperties[1]/ns0:Abstract[1]" w:storeItemID="{55AF091B-3C7A-41E3-B477-F2FDAA23CFDA}"/>
+                              <w:text/>
+                            </w:sdtPr>
+                            <w:sdtContent>
+                              <w:r>
+                                <w:rPr>
+                                  <w:color w:val="FFFFFF" w:themeColor="background1"/>
+                                </w:rPr>
+                                <w:t xml:space="preserve">     </w:t>
+                              </w:r>
+                            </w:sdtContent>
+                          </w:sdt>
+                        </w:p>
+                      </w:txbxContent>
+                    </v:textbox>
+                    <w10:wrap anchorx="page" anchory="page"/>
+                  </v:rect>
+                </w:pict>
+              </mc:Fallback>
+            </mc:AlternateContent>
+          </w:r>
+          <w:r>
+            <w:rPr>
+              <w:noProof/>
+            </w:rPr>
+            <mc:AlternateContent>
+              <mc:Choice Requires="wps">
+                <w:drawing>
+                  <wp:anchor distT="0" distB="0" distL="114300" distR="114300" simplePos="0" relativeHeight="251661312" behindDoc="0" locked="0" layoutInCell="1" allowOverlap="1" wp14:anchorId="383AF73B" wp14:editId="492B61EF">
+                    <wp:simplePos x="0" y="0"/>
+                    <mc:AlternateContent>
+                      <mc:Choice Requires="wp14">
+                        <wp:positionH relativeFrom="page">
+                          <wp14:pctPosHOffset>44000</wp14:pctPosHOffset>
+                        </wp:positionH>
+                      </mc:Choice>
+                      <mc:Fallback>
+                        <wp:positionH relativeFrom="page">
+                          <wp:posOffset>3326130</wp:posOffset>
+                        </wp:positionH>
+                      </mc:Fallback>
+                    </mc:AlternateContent>
+                    <mc:AlternateContent>
+                      <mc:Choice Requires="wp14">
+                        <wp:positionV relativeFrom="page">
+                          <wp14:pctPosVOffset>2500</wp14:pctPosVOffset>
+                        </wp:positionV>
+                      </mc:Choice>
+                      <mc:Fallback>
+                        <wp:positionV relativeFrom="page">
+                          <wp:posOffset>266700</wp:posOffset>
+                        </wp:positionV>
+                      </mc:Fallback>
+                    </mc:AlternateContent>
+                    <wp:extent cx="3108960" cy="7040880"/>
+                    <wp:effectExtent l="0" t="0" r="0" b="0"/>
+                    <wp:wrapNone/>
+                    <wp:docPr id="468" name="Rectangle 468"/>
+                    <wp:cNvGraphicFramePr/>
+                    <a:graphic xmlns:a="http://schemas.openxmlformats.org/drawingml/2006/main">
+                      <a:graphicData uri="http://schemas.microsoft.com/office/word/2010/wordprocessingShape">
+                        <wps:wsp>
+                          <wps:cNvSpPr/>
+                          <wps:spPr>
+                            <a:xfrm>
+                              <a:off x="0" y="0"/>
+                              <a:ext cx="3108960" cy="7040880"/>
+                            </a:xfrm>
+                            <a:prstGeom prst="rect">
+                              <a:avLst/>
+                            </a:prstGeom>
+                            <a:solidFill>
+                              <a:schemeClr val="bg1"/>
+                            </a:solidFill>
+                            <a:ln w="15875">
+                              <a:solidFill>
+                                <a:schemeClr val="bg2">
+                                  <a:lumMod val="50000"/>
+                                </a:schemeClr>
+                              </a:solidFill>
+                            </a:ln>
+                          </wps:spPr>
+                          <wps:style>
+                            <a:lnRef idx="2">
+                              <a:schemeClr val="accent1">
+                                <a:shade val="50000"/>
+                              </a:schemeClr>
+                            </a:lnRef>
+                            <a:fillRef idx="1">
+                              <a:schemeClr val="accent1"/>
+                            </a:fillRef>
+                            <a:effectRef idx="0">
+                              <a:schemeClr val="accent1"/>
+                            </a:effectRef>
+                            <a:fontRef idx="minor">
+                              <a:schemeClr val="lt1"/>
+                            </a:fontRef>
+                          </wps:style>
+                          <wps:bodyPr rot="0" spcFirstLastPara="0" vertOverflow="overflow" horzOverflow="overflow" vert="horz" wrap="square" lIns="91440" tIns="45720" rIns="91440" bIns="45720" numCol="1" spcCol="0" rtlCol="0" fromWordArt="0" anchor="ctr" anchorCtr="0" forceAA="0" compatLnSpc="1">
+                            <a:prstTxWarp prst="textNoShape">
+                              <a:avLst/>
+                            </a:prstTxWarp>
+                            <a:noAutofit/>
+                          </wps:bodyPr>
+                        </wps:wsp>
+                      </a:graphicData>
+                    </a:graphic>
+                    <wp14:sizeRelH relativeFrom="page">
+                      <wp14:pctWidth>40000</wp14:pctWidth>
+                    </wp14:sizeRelH>
+                    <wp14:sizeRelV relativeFrom="page">
+                      <wp14:pctHeight>70000</wp14:pctHeight>
+                    </wp14:sizeRelV>
+                  </wp:anchor>
+                </w:drawing>
+              </mc:Choice>
+              <mc:Fallback>
+                <w:pict>
+                  <v:rect w14:anchorId="2181920C" id="Rectangle 468" o:spid="_x0000_s1026" style="position:absolute;margin-left:0;margin-top:0;width:244.8pt;height:554.4pt;z-index:251661312;visibility:visible;mso-wrap-style:square;mso-width-percent:400;mso-height-percent:700;mso-left-percent:440;mso-top-percent:25;mso-wrap-distance-left:9pt;mso-wrap-distance-top:0;mso-wrap-distance-right:9pt;mso-wrap-distance-bottom:0;mso-position-horizontal-relative:page;mso-position-vertical-relative:page;mso-width-percent:400;mso-height-percent:700;mso-left-percent:440;mso-top-percent:25;mso-width-relative:page;mso-height-relative:page;v-text-anchor:middle" o:gfxdata="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" fillcolor="white [3212]" strokecolor="#747070 [1614]" strokeweight="1.25pt">
+                    <w10:wrap anchorx="page" anchory="page"/>
+                  </v:rect>
+                </w:pict>
+              </mc:Fallback>
+            </mc:AlternateContent>
+          </w:r>
+          <w:r>
+            <w:rPr>
+              <w:noProof/>
+            </w:rPr>
+            <mc:AlternateContent>
+              <mc:Choice Requires="wps">
+                <w:drawing>
+                  <wp:anchor distT="0" distB="0" distL="114300" distR="114300" simplePos="0" relativeHeight="251664384" behindDoc="0" locked="0" layoutInCell="1" allowOverlap="1" wp14:anchorId="2058E86A" wp14:editId="4A37EB99">
+                    <wp:simplePos x="0" y="0"/>
+                    <mc:AlternateContent>
+                      <mc:Choice Requires="wp14">
+                        <wp:positionH relativeFrom="page">
+                          <wp14:pctPosHOffset>45500</wp14:pctPosHOffset>
+                        </wp:positionH>
+                      </mc:Choice>
+                      <mc:Fallback>
+                        <wp:positionH relativeFrom="page">
+                          <wp:posOffset>3439795</wp:posOffset>
+                        </wp:positionH>
+                      </mc:Fallback>
+                    </mc:AlternateContent>
+                    <mc:AlternateContent>
+                      <mc:Choice Requires="wp14">
+                        <wp:positionV relativeFrom="page">
+                          <wp14:pctPosVOffset>69000</wp14:pctPosVOffset>
+                        </wp:positionV>
+                      </mc:Choice>
+                      <mc:Fallback>
+                        <wp:positionV relativeFrom="page">
+                          <wp:posOffset>7377430</wp:posOffset>
+                        </wp:positionV>
+                      </mc:Fallback>
+                    </mc:AlternateContent>
+                    <wp:extent cx="2875915" cy="118745"/>
+                    <wp:effectExtent l="0" t="0" r="3175" b="0"/>
+                    <wp:wrapNone/>
+                    <wp:docPr id="469" name="Rectangle 469"/>
+                    <wp:cNvGraphicFramePr/>
+                    <a:graphic xmlns:a="http://schemas.openxmlformats.org/drawingml/2006/main">
+                      <a:graphicData uri="http://schemas.microsoft.com/office/word/2010/wordprocessingShape">
+                        <wps:wsp>
+                          <wps:cNvSpPr/>
+                          <wps:spPr>
+                            <a:xfrm>
+                              <a:off x="0" y="0"/>
+                              <a:ext cx="2875915" cy="118745"/>
+                            </a:xfrm>
+                            <a:prstGeom prst="rect">
+                              <a:avLst/>
+                            </a:prstGeom>
+                            <a:solidFill>
+                              <a:schemeClr val="accent6"/>
+                            </a:solidFill>
+                            <a:ln>
+                              <a:noFill/>
+                            </a:ln>
+                          </wps:spPr>
+                          <wps:style>
+                            <a:lnRef idx="2">
+                              <a:schemeClr val="accent1">
+                                <a:shade val="50000"/>
+                              </a:schemeClr>
+                            </a:lnRef>
+                            <a:fillRef idx="1">
+                              <a:schemeClr val="accent1"/>
+                            </a:fillRef>
+                            <a:effectRef idx="0">
+                              <a:schemeClr val="accent1"/>
+                            </a:effectRef>
+                            <a:fontRef idx="minor">
+                              <a:schemeClr val="lt1"/>
+                            </a:fontRef>
+                          </wps:style>
+                          <wps:bodyPr rot="0" spcFirstLastPara="0" vertOverflow="overflow" horzOverflow="overflow" vert="horz" wrap="square" lIns="91440" tIns="45720" rIns="91440" bIns="45720" numCol="1" spcCol="0" rtlCol="0" fromWordArt="0" anchor="ctr" anchorCtr="0" forceAA="0" compatLnSpc="1">
+                            <a:prstTxWarp prst="textNoShape">
+                              <a:avLst/>
+                            </a:prstTxWarp>
+                            <a:noAutofit/>
+                          </wps:bodyPr>
+                        </wps:wsp>
+                      </a:graphicData>
+                    </a:graphic>
+                    <wp14:sizeRelH relativeFrom="page">
+                      <wp14:pctWidth>37000</wp14:pctWidth>
+                    </wp14:sizeRelH>
+                    <wp14:sizeRelV relativeFrom="margin">
+                      <wp14:pctHeight>0</wp14:pctHeight>
+                    </wp14:sizeRelV>
+                  </wp:anchor>
+                </w:drawing>
+              </mc:Choice>
+              <mc:Fallback>
+                <w:pict>
+                  <v:rect w14:anchorId="0B97E929" id="Rectangle 469" o:spid="_x0000_s1026" style="position:absolute;margin-left:0;margin-top:0;width:226.45pt;height:9.35pt;z-index:251664384;visibility:visible;mso-wrap-style:square;mso-width-percent:370;mso-height-percent:0;mso-left-percent:455;mso-top-percent:690;mso-wrap-distance-left:9pt;mso-wrap-distance-top:0;mso-wrap-distance-right:9pt;mso-wrap-distance-bottom:0;mso-position-horizontal-relative:page;mso-position-vertical-relative:page;mso-width-percent:370;mso-height-percent:0;mso-left-percent:455;mso-top-percent:690;mso-width-relative:page;mso-height-relative:margin;v-text-anchor:middle" o:gfxdata="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" fillcolor="#70ad47 [3209]" stroked="f" strokeweight="1pt">
+                    <w10:wrap anchorx="page" anchory="page"/>
+                  </v:rect>
+                </w:pict>
+              </mc:Fallback>
+            </mc:AlternateContent>
+          </w:r>
+        </w:p>
+        <w:p>
+          <w:r>
+            <w:rPr>
+              <w:noProof/>
+            </w:rPr>
+            <mc:AlternateContent>
+              <mc:Choice Requires="wps">
+                <w:drawing>
+                  <wp:anchor distT="0" distB="0" distL="114300" distR="114300" simplePos="0" relativeHeight="251663360" behindDoc="0" locked="0" layoutInCell="1" allowOverlap="1" wp14:anchorId="57411642" wp14:editId="7A1AE88F">
+                    <wp:simplePos x="0" y="0"/>
+                    <wp:positionH relativeFrom="margin">
+                      <wp:posOffset>2654300</wp:posOffset>
+                    </wp:positionH>
+                    <wp:positionV relativeFrom="page">
+                      <wp:posOffset>3740150</wp:posOffset>
+                    </wp:positionV>
+                    <wp:extent cx="2533650" cy="2475230"/>
+                    <wp:effectExtent l="0" t="0" r="0" b="0"/>
+                    <wp:wrapSquare wrapText="bothSides"/>
+                    <wp:docPr id="470" name="Text Box 470"/>
+                    <wp:cNvGraphicFramePr/>
+                    <a:graphic xmlns:a="http://schemas.openxmlformats.org/drawingml/2006/main">
+                      <a:graphicData uri="http://schemas.microsoft.com/office/word/2010/wordprocessingShape">
+                        <wps:wsp>
+                          <wps:cNvSpPr txBox="1"/>
+                          <wps:spPr>
+                            <a:xfrm>
+                              <a:off x="0" y="0"/>
+                              <a:ext cx="2533650" cy="2475230"/>
+                            </a:xfrm>
+                            <a:prstGeom prst="rect">
+                              <a:avLst/>
+                            </a:prstGeom>
+                            <a:noFill/>
+                            <a:ln w="6350">
+                              <a:noFill/>
+                            </a:ln>
+                            <a:effectLst/>
+                          </wps:spPr>
+                          <wps:txbx>
+                            <w:txbxContent>
+                              <w:sdt>
+                                <w:sdtPr>
+                                  <w:rPr>
+                                    <w:rFonts w:asciiTheme="majorHAnsi" w:eastAsiaTheme="majorEastAsia" w:hAnsiTheme="majorHAnsi" w:cstheme="majorBidi"/>
+                                    <w:noProof/>
+                                    <w:color w:val="385623" w:themeColor="accent6" w:themeShade="80"/>
+                                    <w:sz w:val="52"/>
+                                    <w:szCs w:val="72"/>
+                                  </w:rPr>
+                                  <w:alias w:val="Title"/>
+                                  <w:id w:val="-958338334"/>
+                                  <w:dataBinding w:prefixMappings="xmlns:ns0='http://schemas.openxmlformats.org/package/2006/metadata/core-properties' xmlns:ns1='http://purl.org/dc/elements/1.1/'" w:xpath="/ns0:coreProperties[1]/ns1:title[1]" w:storeItemID="{6C3C8BC8-F283-45AE-878A-BAB7291924A1}"/>
+                                  <w:text/>
+                                </w:sdtPr>
+                                <w:sdtContent>
+                                  <w:p>
+                                    <w:pPr>
+                                      <w:spacing w:line="240" w:lineRule="auto"/>
+                                      <w:rPr>
+                                        <w:rFonts w:asciiTheme="majorHAnsi" w:eastAsiaTheme="majorEastAsia" w:hAnsiTheme="majorHAnsi" w:cstheme="majorBidi"/>
+                                        <w:noProof/>
+                                        <w:color w:val="385623" w:themeColor="accent6" w:themeShade="80"/>
+                                        <w:sz w:val="52"/>
+                                        <w:szCs w:val="72"/>
+                                      </w:rPr>
+                                    </w:pPr>
+                                    <w:r>
+                                      <w:rPr>
+                                        <w:rFonts w:asciiTheme="majorHAnsi" w:eastAsiaTheme="majorEastAsia" w:hAnsiTheme="majorHAnsi" w:cstheme="majorBidi"/>
+                                        <w:noProof/>
+                                        <w:color w:val="385623" w:themeColor="accent6" w:themeShade="80"/>
+                                        <w:sz w:val="52"/>
+                                        <w:szCs w:val="72"/>
+                                      </w:rPr>
+                                      <w:t>NSW Traffic Data Software Design Document</w:t>
+                                    </w:r>
+                                  </w:p>
+                                </w:sdtContent>
+                              </w:sdt>
+                              <w:sdt>
+                                <w:sdtPr>
+                                  <w:rPr>
+                                    <w:color w:val="00B050"/>
+                                  </w:rPr>
+                                  <w:alias w:val="Subtitle"/>
+                                  <w:id w:val="15524255"/>
+                                  <w:dataBinding w:prefixMappings="xmlns:ns0='http://schemas.openxmlformats.org/package/2006/metadata/core-properties' xmlns:ns1='http://purl.org/dc/elements/1.1/'" w:xpath="/ns0:coreProperties[1]/ns1:subject[1]" w:storeItemID="{6C3C8BC8-F283-45AE-878A-BAB7291924A1}"/>
+                                  <w:text/>
+                                </w:sdtPr>
+                                <w:sdtContent>
+                                  <w:p>
+                                    <w:pPr>
+                                      <w:rPr>
+                                        <w:rFonts w:asciiTheme="majorHAnsi" w:eastAsiaTheme="majorEastAsia" w:hAnsiTheme="majorHAnsi" w:cstheme="majorBidi"/>
+                                        <w:noProof/>
+                                        <w:color w:val="44546A" w:themeColor="text2"/>
+                                        <w:sz w:val="32"/>
+                                        <w:szCs w:val="40"/>
+                                      </w:rPr>
+                                    </w:pPr>
+                                    <w:r>
+                                      <w:rPr>
+                                        <w:color w:val="00B050"/>
+                                      </w:rPr>
+                                      <w:t xml:space="preserve">Joshua Thomas </w:t>
+                                    </w:r>
+                                    <w:r>
+                                      <w:rPr>
+                                        <w:color w:val="00B050"/>
+                                      </w:rPr>
+                                      <w:tab/>
+                                      <w:t xml:space="preserve">- s5220078                      Roger Harley </w:t>
+                                    </w:r>
+                                    <w:r>
+                                      <w:rPr>
+                                        <w:color w:val="00B050"/>
+                                      </w:rPr>
+                                      <w:tab/>
+                                      <w:t>- s5221666</w:t>
+                                    </w:r>
+                                  </w:p>
+                                </w:sdtContent>
+                              </w:sdt>
+                            </w:txbxContent>
+                          </wps:txbx>
+                          <wps:bodyPr rot="0" spcFirstLastPara="0" vertOverflow="overflow" horzOverflow="overflow" vert="horz" wrap="square" lIns="91440" tIns="45720" rIns="91440" bIns="45720" numCol="1" spcCol="0" rtlCol="0" fromWordArt="0" anchor="t" anchorCtr="0" forceAA="0" compatLnSpc="1">
+                            <a:prstTxWarp prst="textNoShape">
+                              <a:avLst/>
+                            </a:prstTxWarp>
+                            <a:spAutoFit/>
+                          </wps:bodyPr>
+                        </wps:wsp>
+                      </a:graphicData>
+                    </a:graphic>
+                    <wp14:sizeRelH relativeFrom="page">
+                      <wp14:pctWidth>0</wp14:pctWidth>
+                    </wp14:sizeRelH>
+                    <wp14:sizeRelV relativeFrom="page">
+                      <wp14:pctHeight>28000</wp14:pctHeight>
+                    </wp14:sizeRelV>
+                  </wp:anchor>
+                </w:drawing>
+              </mc:Choice>
+              <mc:Fallback>
+                <w:pict>
+                  <v:shape w14:anchorId="57411642" id="Text Box 470" o:spid="_x0000_s1029" type="#_x0000_t202" style="position:absolute;margin-left:209pt;margin-top:294.5pt;width:199.5pt;height:194.9pt;z-index:251663360;visibility:visible;mso-wrap-style:square;mso-width-percent:0;mso-height-percent:280;mso-wrap-distance-left:9pt;mso-wrap-distance-top:0;mso-wrap-distance-right:9pt;mso-wrap-distance-bottom:0;mso-position-horizontal:absolute;mso-position-horizontal-relative:margin;mso-position-vertical:absolute;mso-position-vertical-relative:page;mso-width-percent:0;mso-height-percent:280;mso-width-relative:page;mso-height-relative:page;v-text-anchor:top" o:gfxdata="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" filled="f" stroked="f" strokeweight=".5pt">
+                    <v:textbox style="mso-fit-shape-to-text:t">
+                      <w:txbxContent>
+                        <w:sdt>
+                          <w:sdtPr>
+                            <w:rPr>
+                              <w:rFonts w:asciiTheme="majorHAnsi" w:eastAsiaTheme="majorEastAsia" w:hAnsiTheme="majorHAnsi" w:cstheme="majorBidi"/>
+                              <w:noProof/>
+                              <w:color w:val="385623" w:themeColor="accent6" w:themeShade="80"/>
+                              <w:sz w:val="52"/>
+                              <w:szCs w:val="72"/>
+                            </w:rPr>
+                            <w:alias w:val="Title"/>
+                            <w:id w:val="-958338334"/>
+                            <w:dataBinding w:prefixMappings="xmlns:ns0='http://schemas.openxmlformats.org/package/2006/metadata/core-properties' xmlns:ns1='http://purl.org/dc/elements/1.1/'" w:xpath="/ns0:coreProperties[1]/ns1:title[1]" w:storeItemID="{6C3C8BC8-F283-45AE-878A-BAB7291924A1}"/>
+                            <w:text/>
+                          </w:sdtPr>
+                          <w:sdtContent>
+                            <w:p>
+                              <w:pPr>
+                                <w:spacing w:line="240" w:lineRule="auto"/>
+                                <w:rPr>
+                                  <w:rFonts w:asciiTheme="majorHAnsi" w:eastAsiaTheme="majorEastAsia" w:hAnsiTheme="majorHAnsi" w:cstheme="majorBidi"/>
+                                  <w:noProof/>
+                                  <w:color w:val="385623" w:themeColor="accent6" w:themeShade="80"/>
+                                  <w:sz w:val="52"/>
+                                  <w:szCs w:val="72"/>
+                                </w:rPr>
+                              </w:pPr>
+                              <w:r>
+                                <w:rPr>
+                                  <w:rFonts w:asciiTheme="majorHAnsi" w:eastAsiaTheme="majorEastAsia" w:hAnsiTheme="majorHAnsi" w:cstheme="majorBidi"/>
+                                  <w:noProof/>
+                                  <w:color w:val="385623" w:themeColor="accent6" w:themeShade="80"/>
+                                  <w:sz w:val="52"/>
+                                  <w:szCs w:val="72"/>
+                                </w:rPr>
+                                <w:t>NSW Traffic Data Software Design Document</w:t>
+                              </w:r>
+                            </w:p>
+                          </w:sdtContent>
+                        </w:sdt>
+                        <w:sdt>
+                          <w:sdtPr>
+                            <w:rPr>
+                              <w:color w:val="00B050"/>
+                            </w:rPr>
+                            <w:alias w:val="Subtitle"/>
+                            <w:id w:val="15524255"/>
+                            <w:dataBinding w:prefixMappings="xmlns:ns0='http://schemas.openxmlformats.org/package/2006/metadata/core-properties' xmlns:ns1='http://purl.org/dc/elements/1.1/'" w:xpath="/ns0:coreProperties[1]/ns1:subject[1]" w:storeItemID="{6C3C8BC8-F283-45AE-878A-BAB7291924A1}"/>
+                            <w:text/>
+                          </w:sdtPr>
+                          <w:sdtContent>
+                            <w:p>
+                              <w:pPr>
+                                <w:rPr>
+                                  <w:rFonts w:asciiTheme="majorHAnsi" w:eastAsiaTheme="majorEastAsia" w:hAnsiTheme="majorHAnsi" w:cstheme="majorBidi"/>
+                                  <w:noProof/>
+                                  <w:color w:val="44546A" w:themeColor="text2"/>
+                                  <w:sz w:val="32"/>
+                                  <w:szCs w:val="40"/>
+                                </w:rPr>
+                              </w:pPr>
+                              <w:r>
+                                <w:rPr>
+                                  <w:color w:val="00B050"/>
+                                </w:rPr>
+                                <w:t xml:space="preserve">Joshua Thomas </w:t>
+                              </w:r>
+                              <w:r>
+                                <w:rPr>
+                                  <w:color w:val="00B050"/>
+                                </w:rPr>
+                                <w:tab/>
+                                <w:t xml:space="preserve">- s5220078                      Roger Harley </w:t>
+                              </w:r>
+                              <w:r>
+                                <w:rPr>
+                                  <w:color w:val="00B050"/>
+                                </w:rPr>
+                                <w:tab/>
+                                <w:t>- s5221666</w:t>
+                              </w:r>
+                            </w:p>
+                          </w:sdtContent>
+                        </w:sdt>
+                      </w:txbxContent>
+                    </v:textbox>
+                    <w10:wrap type="square" anchorx="margin" anchory="page"/>
+                  </v:shape>
+                </w:pict>
+              </mc:Fallback>
+            </mc:AlternateContent>
+          </w:r>
+          <w:r>
+            <w:br w:type="page"/>
+          </w:r>
+        </w:p>
+      </w:sdtContent>
+    </w:sdt>
     <w:sdt>
       <w:sdtPr>
         <w:rPr>
@@ -63,8 +936,14 @@
         <w:p>
           <w:pPr>
             <w:pStyle w:val="TOCHeading"/>
+            <w:rPr>
+              <w:color w:val="00B050"/>
+            </w:rPr>
           </w:pPr>
           <w:r>
+            <w:rPr>
+              <w:color w:val="00B050"/>
+            </w:rPr>
             <w:t>Table of Contents</w:t>
           </w:r>
         </w:p>
@@ -104,7 +983,7 @@
             </w:rPr>
             <w:fldChar w:fldCharType="separate"/>
           </w:r>
-          <w:hyperlink w:anchor="_Toc113367649" w:history="1">
+          <w:hyperlink w:anchor="_Toc113388190" w:history="1">
             <w:r>
               <w:rPr>
                 <w:rStyle w:val="Hyperlink"/>
@@ -145,7 +1024,7 @@
                 <w:noProof/>
                 <w:webHidden/>
               </w:rPr>
-              <w:instrText xml:space="preserve"> PAGEREF _Toc113367649 \h </w:instrText>
+              <w:instrText xml:space="preserve"> PAGEREF _Toc113388190 \h </w:instrText>
             </w:r>
             <w:r>
               <w:rPr>
@@ -165,7 +1044,7 @@
                 <w:noProof/>
                 <w:webHidden/>
               </w:rPr>
-              <w:t>3</w:t>
+              <w:t>2</w:t>
             </w:r>
             <w:r>
               <w:rPr>
@@ -188,7 +1067,7 @@
               <w:lang w:eastAsia="en-AU"/>
             </w:rPr>
           </w:pPr>
-          <w:hyperlink w:anchor="_Toc113367650" w:history="1">
+          <w:hyperlink w:anchor="_Toc113388191" w:history="1">
             <w:r>
               <w:rPr>
                 <w:rStyle w:val="Hyperlink"/>
@@ -229,7 +1108,7 @@
                 <w:noProof/>
                 <w:webHidden/>
               </w:rPr>
-              <w:instrText xml:space="preserve"> PAGEREF _Toc113367650 \h </w:instrText>
+              <w:instrText xml:space="preserve"> PAGEREF _Toc113388191 \h </w:instrText>
             </w:r>
             <w:r>
               <w:rPr>
@@ -249,7 +1128,7 @@
                 <w:noProof/>
                 <w:webHidden/>
               </w:rPr>
-              <w:t>3</w:t>
+              <w:t>2</w:t>
             </w:r>
             <w:r>
               <w:rPr>
@@ -272,7 +1151,7 @@
               <w:lang w:eastAsia="en-AU"/>
             </w:rPr>
           </w:pPr>
-          <w:hyperlink w:anchor="_Toc113367651" w:history="1">
+          <w:hyperlink w:anchor="_Toc113388192" w:history="1">
             <w:r>
               <w:rPr>
                 <w:rStyle w:val="Hyperlink"/>
@@ -313,7 +1192,7 @@
                 <w:noProof/>
                 <w:webHidden/>
               </w:rPr>
-              <w:instrText xml:space="preserve"> PAGEREF _Toc113367651 \h </w:instrText>
+              <w:instrText xml:space="preserve"> PAGEREF _Toc113388192 \h </w:instrText>
             </w:r>
             <w:r>
               <w:rPr>
@@ -333,7 +1212,7 @@
                 <w:noProof/>
                 <w:webHidden/>
               </w:rPr>
-              <w:t>3</w:t>
+              <w:t>2</w:t>
             </w:r>
             <w:r>
               <w:rPr>
@@ -356,7 +1235,7 @@
               <w:lang w:eastAsia="en-AU"/>
             </w:rPr>
           </w:pPr>
-          <w:hyperlink w:anchor="_Toc113367652" w:history="1">
+          <w:hyperlink w:anchor="_Toc113388193" w:history="1">
             <w:r>
               <w:rPr>
                 <w:rStyle w:val="Hyperlink"/>
@@ -397,7 +1276,7 @@
                 <w:noProof/>
                 <w:webHidden/>
               </w:rPr>
-              <w:instrText xml:space="preserve"> PAGEREF _Toc113367652 \h </w:instrText>
+              <w:instrText xml:space="preserve"> PAGEREF _Toc113388193 \h </w:instrText>
             </w:r>
             <w:r>
               <w:rPr>
@@ -417,7 +1296,7 @@
                 <w:noProof/>
                 <w:webHidden/>
               </w:rPr>
-              <w:t>3</w:t>
+              <w:t>2</w:t>
             </w:r>
             <w:r>
               <w:rPr>
@@ -440,7 +1319,7 @@
               <w:lang w:eastAsia="en-AU"/>
             </w:rPr>
           </w:pPr>
-          <w:hyperlink w:anchor="_Toc113367653" w:history="1">
+          <w:hyperlink w:anchor="_Toc113388194" w:history="1">
             <w:r>
               <w:rPr>
                 <w:rStyle w:val="Hyperlink"/>
@@ -481,7 +1360,7 @@
                 <w:noProof/>
                 <w:webHidden/>
               </w:rPr>
-              <w:instrText xml:space="preserve"> PAGEREF _Toc113367653 \h </w:instrText>
+              <w:instrText xml:space="preserve"> PAGEREF _Toc113388194 \h </w:instrText>
             </w:r>
             <w:r>
               <w:rPr>
@@ -501,7 +1380,7 @@
                 <w:noProof/>
                 <w:webHidden/>
               </w:rPr>
-              <w:t>4</w:t>
+              <w:t>3</w:t>
             </w:r>
             <w:r>
               <w:rPr>
@@ -524,7 +1403,7 @@
               <w:lang w:eastAsia="en-AU"/>
             </w:rPr>
           </w:pPr>
-          <w:hyperlink w:anchor="_Toc113367654" w:history="1">
+          <w:hyperlink w:anchor="_Toc113388195" w:history="1">
             <w:r>
               <w:rPr>
                 <w:rStyle w:val="Hyperlink"/>
@@ -565,7 +1444,7 @@
                 <w:noProof/>
                 <w:webHidden/>
               </w:rPr>
-              <w:instrText xml:space="preserve"> PAGEREF _Toc113367654 \h </w:instrText>
+              <w:instrText xml:space="preserve"> PAGEREF _Toc113388195 \h </w:instrText>
             </w:r>
             <w:r>
               <w:rPr>
@@ -585,7 +1464,7 @@
                 <w:noProof/>
                 <w:webHidden/>
               </w:rPr>
-              <w:t>4</w:t>
+              <w:t>3</w:t>
             </w:r>
             <w:r>
               <w:rPr>
@@ -608,7 +1487,7 @@
               <w:lang w:eastAsia="en-AU"/>
             </w:rPr>
           </w:pPr>
-          <w:hyperlink w:anchor="_Toc113367655" w:history="1">
+          <w:hyperlink w:anchor="_Toc113388196" w:history="1">
             <w:r>
               <w:rPr>
                 <w:rStyle w:val="Hyperlink"/>
@@ -649,7 +1528,7 @@
                 <w:noProof/>
                 <w:webHidden/>
               </w:rPr>
-              <w:instrText xml:space="preserve"> PAGEREF _Toc113367655 \h </w:instrText>
+              <w:instrText xml:space="preserve"> PAGEREF _Toc113388196 \h </w:instrText>
             </w:r>
             <w:r>
               <w:rPr>
@@ -669,7 +1548,7 @@
                 <w:noProof/>
                 <w:webHidden/>
               </w:rPr>
-              <w:t>4</w:t>
+              <w:t>3</w:t>
             </w:r>
             <w:r>
               <w:rPr>
@@ -692,7 +1571,7 @@
               <w:lang w:eastAsia="en-AU"/>
             </w:rPr>
           </w:pPr>
-          <w:hyperlink w:anchor="_Toc113367656" w:history="1">
+          <w:hyperlink w:anchor="_Toc113388197" w:history="1">
             <w:r>
               <w:rPr>
                 <w:rStyle w:val="Hyperlink"/>
@@ -733,7 +1612,7 @@
                 <w:noProof/>
                 <w:webHidden/>
               </w:rPr>
-              <w:instrText xml:space="preserve"> PAGEREF _Toc113367656 \h </w:instrText>
+              <w:instrText xml:space="preserve"> PAGEREF _Toc113388197 \h </w:instrText>
             </w:r>
             <w:r>
               <w:rPr>
@@ -753,7 +1632,7 @@
                 <w:noProof/>
                 <w:webHidden/>
               </w:rPr>
-              <w:t>5</w:t>
+              <w:t>4</w:t>
             </w:r>
             <w:r>
               <w:rPr>
@@ -776,7 +1655,7 @@
               <w:lang w:eastAsia="en-AU"/>
             </w:rPr>
           </w:pPr>
-          <w:hyperlink w:anchor="_Toc113367657" w:history="1">
+          <w:hyperlink w:anchor="_Toc113388198" w:history="1">
             <w:r>
               <w:rPr>
                 <w:rStyle w:val="Hyperlink"/>
@@ -817,7 +1696,7 @@
                 <w:noProof/>
                 <w:webHidden/>
               </w:rPr>
-              <w:instrText xml:space="preserve"> PAGEREF _Toc113367657 \h </w:instrText>
+              <w:instrText xml:space="preserve"> PAGEREF _Toc113388198 \h </w:instrText>
             </w:r>
             <w:r>
               <w:rPr>
@@ -837,7 +1716,7 @@
                 <w:noProof/>
                 <w:webHidden/>
               </w:rPr>
-              <w:t>6</w:t>
+              <w:t>5</w:t>
             </w:r>
             <w:r>
               <w:rPr>
@@ -860,7 +1739,7 @@
               <w:lang w:eastAsia="en-AU"/>
             </w:rPr>
           </w:pPr>
-          <w:hyperlink w:anchor="_Toc113367658" w:history="1">
+          <w:hyperlink w:anchor="_Toc113388199" w:history="1">
             <w:r>
               <w:rPr>
                 <w:rStyle w:val="Hyperlink"/>
@@ -901,7 +1780,7 @@
                 <w:noProof/>
                 <w:webHidden/>
               </w:rPr>
-              <w:instrText xml:space="preserve"> PAGEREF _Toc113367658 \h </w:instrText>
+              <w:instrText xml:space="preserve"> PAGEREF _Toc113388199 \h </w:instrText>
             </w:r>
             <w:r>
               <w:rPr>
@@ -921,7 +1800,7 @@
                 <w:noProof/>
                 <w:webHidden/>
               </w:rPr>
-              <w:t>6</w:t>
+              <w:t>5</w:t>
             </w:r>
             <w:r>
               <w:rPr>
@@ -944,7 +1823,7 @@
               <w:lang w:eastAsia="en-AU"/>
             </w:rPr>
           </w:pPr>
-          <w:hyperlink w:anchor="_Toc113367659" w:history="1">
+          <w:hyperlink w:anchor="_Toc113388200" w:history="1">
             <w:r>
               <w:rPr>
                 <w:rStyle w:val="Hyperlink"/>
@@ -985,7 +1864,7 @@
                 <w:noProof/>
                 <w:webHidden/>
               </w:rPr>
-              <w:instrText xml:space="preserve"> PAGEREF _Toc113367659 \h </w:instrText>
+              <w:instrText xml:space="preserve"> PAGEREF _Toc113388200 \h </w:instrText>
             </w:r>
             <w:r>
               <w:rPr>
@@ -1005,7 +1884,7 @@
                 <w:noProof/>
                 <w:webHidden/>
               </w:rPr>
-              <w:t>6</w:t>
+              <w:t>5</w:t>
             </w:r>
             <w:r>
               <w:rPr>
@@ -1029,7 +1908,7 @@
               <w:lang w:val="en-AU" w:eastAsia="en-AU"/>
             </w:rPr>
           </w:pPr>
-          <w:hyperlink w:anchor="_Toc113367660" w:history="1">
+          <w:hyperlink w:anchor="_Toc113388201" w:history="1">
             <w:r>
               <w:rPr>
                 <w:rStyle w:val="Hyperlink"/>
@@ -1071,7 +1950,7 @@
                 <w:noProof/>
                 <w:webHidden/>
               </w:rPr>
-              <w:instrText xml:space="preserve"> PAGEREF _Toc113367660 \h </w:instrText>
+              <w:instrText xml:space="preserve"> PAGEREF _Toc113388201 \h </w:instrText>
             </w:r>
             <w:r>
               <w:rPr>
@@ -1091,7 +1970,7 @@
                 <w:noProof/>
                 <w:webHidden/>
               </w:rPr>
-              <w:t>6</w:t>
+              <w:t>5</w:t>
             </w:r>
             <w:r>
               <w:rPr>
@@ -1115,7 +1994,7 @@
               <w:lang w:val="en-AU" w:eastAsia="en-AU"/>
             </w:rPr>
           </w:pPr>
-          <w:hyperlink w:anchor="_Toc113367661" w:history="1">
+          <w:hyperlink w:anchor="_Toc113388202" w:history="1">
             <w:r>
               <w:rPr>
                 <w:rStyle w:val="Hyperlink"/>
@@ -1157,7 +2036,7 @@
                 <w:noProof/>
                 <w:webHidden/>
               </w:rPr>
-              <w:instrText xml:space="preserve"> PAGEREF _Toc113367661 \h </w:instrText>
+              <w:instrText xml:space="preserve"> PAGEREF _Toc113388202 \h </w:instrText>
             </w:r>
             <w:r>
               <w:rPr>
@@ -1177,7 +2056,7 @@
                 <w:noProof/>
                 <w:webHidden/>
               </w:rPr>
-              <w:t>6</w:t>
+              <w:t>5</w:t>
             </w:r>
             <w:r>
               <w:rPr>
@@ -1201,7 +2080,7 @@
               <w:lang w:val="en-AU" w:eastAsia="en-AU"/>
             </w:rPr>
           </w:pPr>
-          <w:hyperlink w:anchor="_Toc113367662" w:history="1">
+          <w:hyperlink w:anchor="_Toc113388203" w:history="1">
             <w:r>
               <w:rPr>
                 <w:rStyle w:val="Hyperlink"/>
@@ -1243,7 +2122,7 @@
                 <w:noProof/>
                 <w:webHidden/>
               </w:rPr>
-              <w:instrText xml:space="preserve"> PAGEREF _Toc113367662 \h </w:instrText>
+              <w:instrText xml:space="preserve"> PAGEREF _Toc113388203 \h </w:instrText>
             </w:r>
             <w:r>
               <w:rPr>
@@ -1263,7 +2142,7 @@
                 <w:noProof/>
                 <w:webHidden/>
               </w:rPr>
-              <w:t>6</w:t>
+              <w:t>5</w:t>
             </w:r>
             <w:r>
               <w:rPr>
@@ -1286,7 +2165,7 @@
               <w:lang w:eastAsia="en-AU"/>
             </w:rPr>
           </w:pPr>
-          <w:hyperlink w:anchor="_Toc113367663" w:history="1">
+          <w:hyperlink w:anchor="_Toc113388204" w:history="1">
             <w:r>
               <w:rPr>
                 <w:rStyle w:val="Hyperlink"/>
@@ -1327,7 +2206,7 @@
                 <w:noProof/>
                 <w:webHidden/>
               </w:rPr>
-              <w:instrText xml:space="preserve"> PAGEREF _Toc113367663 \h </w:instrText>
+              <w:instrText xml:space="preserve"> PAGEREF _Toc113388204 \h </w:instrText>
             </w:r>
             <w:r>
               <w:rPr>
@@ -1347,7 +2226,7 @@
                 <w:noProof/>
                 <w:webHidden/>
               </w:rPr>
-              <w:t>7</w:t>
+              <w:t>6</w:t>
             </w:r>
             <w:r>
               <w:rPr>
@@ -1370,7 +2249,7 @@
               <w:lang w:eastAsia="en-AU"/>
             </w:rPr>
           </w:pPr>
-          <w:hyperlink w:anchor="_Toc113367664" w:history="1">
+          <w:hyperlink w:anchor="_Toc113388205" w:history="1">
             <w:r>
               <w:rPr>
                 <w:rStyle w:val="Hyperlink"/>
@@ -1411,7 +2290,7 @@
                 <w:noProof/>
                 <w:webHidden/>
               </w:rPr>
-              <w:instrText xml:space="preserve"> PAGEREF _Toc113367664 \h </w:instrText>
+              <w:instrText xml:space="preserve"> PAGEREF _Toc113388205 \h </w:instrText>
             </w:r>
             <w:r>
               <w:rPr>
@@ -1431,7 +2310,7 @@
                 <w:noProof/>
                 <w:webHidden/>
               </w:rPr>
-              <w:t>7</w:t>
+              <w:t>6</w:t>
             </w:r>
             <w:r>
               <w:rPr>
@@ -1454,7 +2333,7 @@
               <w:lang w:eastAsia="en-AU"/>
             </w:rPr>
           </w:pPr>
-          <w:hyperlink w:anchor="_Toc113367665" w:history="1">
+          <w:hyperlink w:anchor="_Toc113388206" w:history="1">
             <w:r>
               <w:rPr>
                 <w:rStyle w:val="Hyperlink"/>
@@ -1495,7 +2374,7 @@
                 <w:noProof/>
                 <w:webHidden/>
               </w:rPr>
-              <w:instrText xml:space="preserve"> PAGEREF _Toc113367665 \h </w:instrText>
+              <w:instrText xml:space="preserve"> PAGEREF _Toc113388206 \h </w:instrText>
             </w:r>
             <w:r>
               <w:rPr>
@@ -1554,13 +2433,15 @@
           <w:numId w:val="2"/>
         </w:numPr>
         <w:rPr>
+          <w:color w:val="00B050"/>
           <w:sz w:val="32"/>
           <w:szCs w:val="32"/>
         </w:rPr>
       </w:pPr>
-      <w:bookmarkStart w:id="0" w:name="_Toc113367649"/>
-      <w:r>
-        <w:rPr>
+      <w:bookmarkStart w:id="0" w:name="_Toc113388190"/>
+      <w:r>
+        <w:rPr>
+          <w:color w:val="00B050"/>
           <w:sz w:val="32"/>
           <w:szCs w:val="32"/>
         </w:rPr>
@@ -1577,13 +2458,15 @@
           <w:numId w:val="2"/>
         </w:numPr>
         <w:rPr>
+          <w:color w:val="92D050"/>
           <w:sz w:val="28"/>
           <w:szCs w:val="28"/>
         </w:rPr>
       </w:pPr>
-      <w:bookmarkStart w:id="1" w:name="_Toc113367650"/>
-      <w:r>
-        <w:rPr>
+      <w:bookmarkStart w:id="1" w:name="_Toc113388191"/>
+      <w:r>
+        <w:rPr>
+          <w:color w:val="92D050"/>
           <w:sz w:val="28"/>
           <w:szCs w:val="28"/>
         </w:rPr>
@@ -1718,13 +2601,15 @@
           <w:numId w:val="2"/>
         </w:numPr>
         <w:rPr>
+          <w:color w:val="92D050"/>
           <w:sz w:val="28"/>
           <w:szCs w:val="28"/>
         </w:rPr>
       </w:pPr>
-      <w:bookmarkStart w:id="2" w:name="_Toc113367651"/>
-      <w:r>
-        <w:rPr>
+      <w:bookmarkStart w:id="2" w:name="_Toc113388192"/>
+      <w:r>
+        <w:rPr>
+          <w:color w:val="92D050"/>
           <w:sz w:val="28"/>
           <w:szCs w:val="28"/>
         </w:rPr>
@@ -1784,13 +2669,15 @@
           <w:numId w:val="2"/>
         </w:numPr>
         <w:rPr>
+          <w:color w:val="92D050"/>
           <w:sz w:val="28"/>
           <w:szCs w:val="28"/>
         </w:rPr>
       </w:pPr>
-      <w:bookmarkStart w:id="3" w:name="_Toc113367652"/>
-      <w:r>
-        <w:rPr>
+      <w:bookmarkStart w:id="3" w:name="_Toc113388193"/>
+      <w:r>
+        <w:rPr>
+          <w:color w:val="92D050"/>
           <w:sz w:val="28"/>
           <w:szCs w:val="28"/>
         </w:rPr>
@@ -1858,9 +2745,15 @@
           <w:ilvl w:val="0"/>
           <w:numId w:val="2"/>
         </w:numPr>
-      </w:pPr>
-      <w:bookmarkStart w:id="4" w:name="_Toc113367653"/>
-      <w:r>
+        <w:rPr>
+          <w:color w:val="00B050"/>
+        </w:rPr>
+      </w:pPr>
+      <w:bookmarkStart w:id="4" w:name="_Toc113388194"/>
+      <w:r>
+        <w:rPr>
+          <w:color w:val="00B050"/>
+        </w:rPr>
         <w:lastRenderedPageBreak/>
         <w:t>Requirements</w:t>
       </w:r>
@@ -1873,9 +2766,15 @@
           <w:ilvl w:val="1"/>
           <w:numId w:val="2"/>
         </w:numPr>
-      </w:pPr>
-      <w:bookmarkStart w:id="5" w:name="_Toc113367654"/>
-      <w:r>
+        <w:rPr>
+          <w:color w:val="92D050"/>
+        </w:rPr>
+      </w:pPr>
+      <w:bookmarkStart w:id="5" w:name="_Toc113388195"/>
+      <w:r>
+        <w:rPr>
+          <w:color w:val="92D050"/>
+        </w:rPr>
         <w:t>User Requirements</w:t>
       </w:r>
       <w:bookmarkEnd w:id="5"/>
@@ -1931,12 +2830,21 @@
           <w:ilvl w:val="1"/>
           <w:numId w:val="2"/>
         </w:numPr>
-      </w:pPr>
-      <w:bookmarkStart w:id="6" w:name="_Toc113367655"/>
-      <w:r>
+        <w:rPr>
+          <w:color w:val="92D050"/>
+        </w:rPr>
+      </w:pPr>
+      <w:bookmarkStart w:id="6" w:name="_Toc113388196"/>
+      <w:r>
+        <w:rPr>
+          <w:color w:val="92D050"/>
+        </w:rPr>
         <w:t xml:space="preserve">Software </w:t>
       </w:r>
       <w:r>
+        <w:rPr>
+          <w:color w:val="92D050"/>
+        </w:rPr>
         <w:t>Requirements</w:t>
       </w:r>
       <w:bookmarkEnd w:id="6"/>
@@ -2091,13 +2999,15 @@
           <w:numId w:val="2"/>
         </w:numPr>
         <w:rPr>
+          <w:color w:val="00B050"/>
           <w:sz w:val="32"/>
           <w:szCs w:val="32"/>
         </w:rPr>
       </w:pPr>
-      <w:bookmarkStart w:id="7" w:name="_Toc113367656"/>
-      <w:r>
-        <w:rPr>
+      <w:bookmarkStart w:id="7" w:name="_Toc113388197"/>
+      <w:r>
+        <w:rPr>
+          <w:color w:val="00B050"/>
           <w:sz w:val="32"/>
           <w:szCs w:val="32"/>
         </w:rPr>
@@ -2105,6 +3015,7 @@
       </w:r>
       <w:r>
         <w:rPr>
+          <w:color w:val="00B050"/>
           <w:sz w:val="32"/>
           <w:szCs w:val="32"/>
         </w:rPr>
@@ -2235,7 +3146,7 @@
           </mc:Choice>
           <mc:Fallback>
             <w:pict>
-              <v:rect w14:anchorId="115FCC4D" id="Rectangle 2" o:spid="_x0000_s1026" style="position:absolute;margin-left:234.5pt;margin-top:132.3pt;width:68pt;height:9.5pt;z-index:251659264;visibility:visible;mso-wrap-style:square;mso-wrap-distance-left:9pt;mso-wrap-distance-top:0;mso-wrap-distance-right:9pt;mso-wrap-distance-bottom:0;mso-position-horizontal:absolute;mso-position-horizontal-relative:text;mso-position-vertical:absolute;mso-position-vertical-relative:text;v-text-anchor:middle" o:gfxdata="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" fillcolor="white [3212]" strokecolor="white [3212]" strokeweight="1pt"/>
+              <v:rect w14:anchorId="7E9D43C3" id="Rectangle 2" o:spid="_x0000_s1026" style="position:absolute;margin-left:234.5pt;margin-top:132.3pt;width:68pt;height:9.5pt;z-index:251659264;visibility:visible;mso-wrap-style:square;mso-wrap-distance-left:9pt;mso-wrap-distance-top:0;mso-wrap-distance-right:9pt;mso-wrap-distance-bottom:0;mso-position-horizontal:absolute;mso-position-horizontal-relative:text;mso-position-vertical:absolute;mso-position-vertical-relative:text;v-text-anchor:middle" o:gfxdata="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" fillcolor="white [3212]" strokecolor="white [3212]" strokeweight="1pt"/>
             </w:pict>
           </mc:Fallback>
         </mc:AlternateContent>
@@ -2400,13 +3311,22 @@
           <w:ilvl w:val="0"/>
           <w:numId w:val="2"/>
         </w:numPr>
-      </w:pPr>
-      <w:bookmarkStart w:id="8" w:name="_Toc113367657"/>
-      <w:r>
+        <w:rPr>
+          <w:color w:val="00B050"/>
+        </w:rPr>
+      </w:pPr>
+      <w:bookmarkStart w:id="8" w:name="_Toc113388198"/>
+      <w:r>
+        <w:rPr>
+          <w:color w:val="00B050"/>
+        </w:rPr>
         <w:lastRenderedPageBreak/>
         <w:t>Software Design and S</w:t>
       </w:r>
       <w:r>
+        <w:rPr>
+          <w:color w:val="00B050"/>
+        </w:rPr>
         <w:t>ystem Components</w:t>
       </w:r>
       <w:bookmarkEnd w:id="8"/>
@@ -2418,24 +3338,74 @@
           <w:ilvl w:val="1"/>
           <w:numId w:val="2"/>
         </w:numPr>
-      </w:pPr>
-      <w:bookmarkStart w:id="9" w:name="_Toc113367658"/>
-      <w:r>
+        <w:rPr>
+          <w:color w:val="92D050"/>
+        </w:rPr>
+      </w:pPr>
+      <w:bookmarkStart w:id="9" w:name="_Toc113388199"/>
+      <w:r>
+        <w:rPr>
+          <w:color w:val="92D050"/>
+        </w:rPr>
         <w:t>Software Design</w:t>
       </w:r>
       <w:bookmarkEnd w:id="9"/>
     </w:p>
     <w:p>
-      <w:pPr>
-        <w:rPr>
-          <w:color w:val="FF0000"/>
-        </w:rPr>
-      </w:pPr>
-      <w:r>
-        <w:rPr>
-          <w:color w:val="FF0000"/>
-        </w:rPr>
-        <w:t>A block diagram/flowchart of how your software might work</w:t>
+      <w:r>
+        <w:rPr>
+          <w:b/>
+          <w:bCs/>
+        </w:rPr>
+        <w:t>Block Diagram</w:t>
+      </w:r>
+    </w:p>
+    <w:p>
+      <w:r>
+        <w:rPr>
+          <w:noProof/>
+        </w:rPr>
+        <w:drawing>
+          <wp:inline distT="0" distB="0" distL="0" distR="0" wp14:anchorId="4D3E5DCE" wp14:editId="08A59933">
+            <wp:extent cx="4826000" cy="2322513"/>
+            <wp:effectExtent l="0" t="0" r="0" b="0"/>
+            <wp:docPr id="1610878364" name="Picture 1610878364"/>
+            <wp:cNvGraphicFramePr>
+              <a:graphicFrameLocks xmlns:a="http://schemas.openxmlformats.org/drawingml/2006/main" noChangeAspect="1"/>
+            </wp:cNvGraphicFramePr>
+            <a:graphic xmlns:a="http://schemas.openxmlformats.org/drawingml/2006/main">
+              <a:graphicData uri="http://schemas.openxmlformats.org/drawingml/2006/picture">
+                <pic:pic xmlns:pic="http://schemas.openxmlformats.org/drawingml/2006/picture">
+                  <pic:nvPicPr>
+                    <pic:cNvPr id="0" name=""/>
+                    <pic:cNvPicPr/>
+                  </pic:nvPicPr>
+                  <pic:blipFill>
+                    <a:blip r:embed="rId8">
+                      <a:extLst>
+                        <a:ext uri="{28A0092B-C50C-407E-A947-70E740481C1C}">
+                          <a14:useLocalDpi xmlns:a14="http://schemas.microsoft.com/office/drawing/2010/main" val="0"/>
+                        </a:ext>
+                      </a:extLst>
+                    </a:blip>
+                    <a:stretch>
+                      <a:fillRect/>
+                    </a:stretch>
+                  </pic:blipFill>
+                  <pic:spPr>
+                    <a:xfrm>
+                      <a:off x="0" y="0"/>
+                      <a:ext cx="4854700" cy="2336325"/>
+                    </a:xfrm>
+                    <a:prstGeom prst="rect">
+                      <a:avLst/>
+                    </a:prstGeom>
+                  </pic:spPr>
+                </pic:pic>
+              </a:graphicData>
+            </a:graphic>
+          </wp:inline>
+        </w:drawing>
       </w:r>
     </w:p>
     <w:p>
@@ -2445,9 +3415,15 @@
           <w:ilvl w:val="1"/>
           <w:numId w:val="2"/>
         </w:numPr>
-      </w:pPr>
-      <w:bookmarkStart w:id="10" w:name="_Toc113367659"/>
-      <w:r>
+        <w:rPr>
+          <w:color w:val="92D050"/>
+        </w:rPr>
+      </w:pPr>
+      <w:bookmarkStart w:id="10" w:name="_Toc113388200"/>
+      <w:r>
+        <w:rPr>
+          <w:color w:val="92D050"/>
+        </w:rPr>
         <w:t>System Components</w:t>
       </w:r>
       <w:bookmarkEnd w:id="10"/>
@@ -2459,143 +3435,311 @@
           <w:ilvl w:val="2"/>
           <w:numId w:val="2"/>
         </w:numPr>
-      </w:pPr>
-      <w:bookmarkStart w:id="11" w:name="_Toc113367660"/>
-      <w:r>
+        <w:rPr>
+          <w:color w:val="92D050"/>
+        </w:rPr>
+      </w:pPr>
+      <w:bookmarkStart w:id="11" w:name="_Toc113388201"/>
+      <w:r>
+        <w:rPr>
+          <w:color w:val="92D050"/>
+        </w:rPr>
         <w:t>Functions</w:t>
       </w:r>
       <w:bookmarkEnd w:id="11"/>
     </w:p>
+    <w:tbl>
+      <w:tblPr>
+        <w:tblStyle w:val="TableGrid"/>
+        <w:tblW w:w="0" w:type="auto"/>
+        <w:tblLayout w:type="fixed"/>
+        <w:tblLook w:val="06A0" w:firstRow="1" w:lastRow="0" w:firstColumn="1" w:lastColumn="0" w:noHBand="1" w:noVBand="1"/>
+      </w:tblPr>
+      <w:tblGrid>
+        <w:gridCol w:w="1502"/>
+        <w:gridCol w:w="1502"/>
+        <w:gridCol w:w="1502"/>
+      </w:tblGrid>
+      <w:tr>
+        <w:tc>
+          <w:tcPr>
+            <w:tcW w:w="1502" w:type="dxa"/>
+          </w:tcPr>
+          <w:p>
+            <w:pPr>
+              <w:spacing w:line="276" w:lineRule="auto"/>
+              <w:rPr>
+                <w:rFonts w:ascii="Calibri" w:eastAsia="Calibri" w:hAnsi="Calibri" w:cs="Calibri"/>
+              </w:rPr>
+            </w:pPr>
+            <w:r>
+              <w:rPr>
+                <w:rFonts w:ascii="Calibri" w:eastAsia="Calibri" w:hAnsi="Calibri" w:cs="Calibri"/>
+                <w:b/>
+                <w:bCs/>
+              </w:rPr>
+              <w:t>Function</w:t>
+            </w:r>
+          </w:p>
+        </w:tc>
+        <w:tc>
+          <w:tcPr>
+            <w:tcW w:w="1502" w:type="dxa"/>
+          </w:tcPr>
+          <w:p>
+            <w:pPr>
+              <w:spacing w:after="200" w:line="276" w:lineRule="auto"/>
+              <w:rPr>
+                <w:rFonts w:ascii="Calibri" w:eastAsia="Calibri" w:hAnsi="Calibri" w:cs="Calibri"/>
+                <w:b/>
+                <w:bCs/>
+              </w:rPr>
+            </w:pPr>
+            <w:r>
+              <w:rPr>
+                <w:rFonts w:ascii="Calibri" w:eastAsia="Calibri" w:hAnsi="Calibri" w:cs="Calibri"/>
+                <w:b/>
+                <w:bCs/>
+              </w:rPr>
+              <w:t>Description</w:t>
+            </w:r>
+          </w:p>
+        </w:tc>
+        <w:tc>
+          <w:tcPr>
+            <w:tcW w:w="1502" w:type="dxa"/>
+          </w:tcPr>
+          <w:p>
+            <w:pPr>
+              <w:spacing w:line="276" w:lineRule="auto"/>
+              <w:rPr>
+                <w:rFonts w:ascii="Calibri" w:eastAsia="Calibri" w:hAnsi="Calibri" w:cs="Calibri"/>
+                <w:b/>
+                <w:bCs/>
+              </w:rPr>
+            </w:pPr>
+            <w:r>
+              <w:rPr>
+                <w:rFonts w:ascii="Calibri" w:eastAsia="Calibri" w:hAnsi="Calibri" w:cs="Calibri"/>
+                <w:b/>
+                <w:bCs/>
+              </w:rPr>
+              <w:t>Return Value</w:t>
+            </w:r>
+          </w:p>
+        </w:tc>
+      </w:tr>
+      <w:tr>
+        <w:tc>
+          <w:tcPr>
+            <w:tcW w:w="1502" w:type="dxa"/>
+          </w:tcPr>
+          <w:p>
+            <w:pPr>
+              <w:spacing w:after="200" w:line="276" w:lineRule="auto"/>
+              <w:rPr>
+                <w:rFonts w:ascii="Calibri" w:eastAsia="Calibri" w:hAnsi="Calibri" w:cs="Calibri"/>
+              </w:rPr>
+            </w:pPr>
+            <w:proofErr w:type="spellStart"/>
+            <w:r>
+              <w:rPr>
+                <w:rFonts w:ascii="Calibri" w:eastAsia="Calibri" w:hAnsi="Calibri" w:cs="Calibri"/>
+              </w:rPr>
+              <w:t>loadData</w:t>
+            </w:r>
+            <w:proofErr w:type="spellEnd"/>
+          </w:p>
+        </w:tc>
+        <w:tc>
+          <w:tcPr>
+            <w:tcW w:w="1502" w:type="dxa"/>
+          </w:tcPr>
+          <w:p>
+            <w:pPr>
+              <w:spacing w:after="200" w:line="276" w:lineRule="auto"/>
+              <w:rPr>
+                <w:rFonts w:ascii="Calibri" w:eastAsia="Calibri" w:hAnsi="Calibri" w:cs="Calibri"/>
+              </w:rPr>
+            </w:pPr>
+            <w:r>
+              <w:rPr>
+                <w:rFonts w:ascii="Calibri" w:eastAsia="Calibri" w:hAnsi="Calibri" w:cs="Calibri"/>
+              </w:rPr>
+              <w:t>Loads the data (the dataset) from the database.</w:t>
+            </w:r>
+          </w:p>
+        </w:tc>
+        <w:tc>
+          <w:tcPr>
+            <w:tcW w:w="1502" w:type="dxa"/>
+          </w:tcPr>
+          <w:p>
+            <w:pPr>
+              <w:spacing w:line="276" w:lineRule="auto"/>
+              <w:rPr>
+                <w:rFonts w:ascii="Calibri" w:eastAsia="Calibri" w:hAnsi="Calibri" w:cs="Calibri"/>
+              </w:rPr>
+            </w:pPr>
+            <w:r>
+              <w:rPr>
+                <w:rFonts w:ascii="Calibri" w:eastAsia="Calibri" w:hAnsi="Calibri" w:cs="Calibri"/>
+              </w:rPr>
+              <w:t xml:space="preserve">Returns </w:t>
+            </w:r>
+            <w:r>
+              <w:rPr>
+                <w:rFonts w:ascii="Calibri" w:eastAsia="Calibri" w:hAnsi="Calibri" w:cs="Calibri"/>
+              </w:rPr>
+              <w:t>‘true’ or ‘false’.</w:t>
+            </w:r>
+          </w:p>
+        </w:tc>
+      </w:tr>
+      <w:tr>
+        <w:tc>
+          <w:tcPr>
+            <w:tcW w:w="1502" w:type="dxa"/>
+          </w:tcPr>
+          <w:p>
+            <w:pPr>
+              <w:spacing w:after="200" w:line="276" w:lineRule="auto"/>
+              <w:rPr>
+                <w:rFonts w:ascii="Calibri" w:eastAsia="Calibri" w:hAnsi="Calibri" w:cs="Calibri"/>
+              </w:rPr>
+            </w:pPr>
+            <w:proofErr w:type="spellStart"/>
+            <w:r>
+              <w:rPr>
+                <w:rFonts w:ascii="Calibri" w:eastAsia="Calibri" w:hAnsi="Calibri" w:cs="Calibri"/>
+              </w:rPr>
+              <w:t>saveData</w:t>
+            </w:r>
+            <w:proofErr w:type="spellEnd"/>
+          </w:p>
+        </w:tc>
+        <w:tc>
+          <w:tcPr>
+            <w:tcW w:w="1502" w:type="dxa"/>
+          </w:tcPr>
+          <w:p>
+            <w:pPr>
+              <w:spacing w:after="200" w:line="276" w:lineRule="auto"/>
+              <w:rPr>
+                <w:rFonts w:ascii="Calibri" w:eastAsia="Calibri" w:hAnsi="Calibri" w:cs="Calibri"/>
+              </w:rPr>
+            </w:pPr>
+            <w:r>
+              <w:rPr>
+                <w:rFonts w:ascii="Calibri" w:eastAsia="Calibri" w:hAnsi="Calibri" w:cs="Calibri"/>
+              </w:rPr>
+              <w:t>Saves the data into the database.</w:t>
+            </w:r>
+          </w:p>
+        </w:tc>
+        <w:tc>
+          <w:tcPr>
+            <w:tcW w:w="1502" w:type="dxa"/>
+          </w:tcPr>
+          <w:p>
+            <w:pPr>
+              <w:spacing w:line="276" w:lineRule="auto"/>
+              <w:rPr>
+                <w:rFonts w:ascii="Calibri" w:eastAsia="Calibri" w:hAnsi="Calibri" w:cs="Calibri"/>
+              </w:rPr>
+            </w:pPr>
+            <w:r>
+              <w:rPr>
+                <w:rFonts w:ascii="Calibri" w:eastAsia="Calibri" w:hAnsi="Calibri" w:cs="Calibri"/>
+              </w:rPr>
+              <w:t>Returns ‘true</w:t>
+            </w:r>
+            <w:r>
+              <w:rPr>
+                <w:rFonts w:ascii="Calibri" w:eastAsia="Calibri" w:hAnsi="Calibri" w:cs="Calibri"/>
+              </w:rPr>
+              <w:t>’</w:t>
+            </w:r>
+            <w:r>
+              <w:rPr>
+                <w:rFonts w:ascii="Calibri" w:eastAsia="Calibri" w:hAnsi="Calibri" w:cs="Calibri"/>
+              </w:rPr>
+              <w:t xml:space="preserve"> or ‘false’.</w:t>
+            </w:r>
+          </w:p>
+        </w:tc>
+      </w:tr>
+      <w:tr>
+        <w:tc>
+          <w:tcPr>
+            <w:tcW w:w="1502" w:type="dxa"/>
+          </w:tcPr>
+          <w:p>
+            <w:pPr>
+              <w:spacing w:after="200" w:line="276" w:lineRule="auto"/>
+              <w:rPr>
+                <w:rFonts w:ascii="Calibri" w:eastAsia="Calibri" w:hAnsi="Calibri" w:cs="Calibri"/>
+              </w:rPr>
+            </w:pPr>
+            <w:proofErr w:type="spellStart"/>
+            <w:r>
+              <w:rPr>
+                <w:rFonts w:ascii="Calibri" w:eastAsia="Calibri" w:hAnsi="Calibri" w:cs="Calibri"/>
+              </w:rPr>
+              <w:t>loadDisplay</w:t>
+            </w:r>
+            <w:proofErr w:type="spellEnd"/>
+          </w:p>
+        </w:tc>
+        <w:tc>
+          <w:tcPr>
+            <w:tcW w:w="1502" w:type="dxa"/>
+          </w:tcPr>
+          <w:p>
+            <w:pPr>
+              <w:spacing w:after="200" w:line="276" w:lineRule="auto"/>
+              <w:rPr>
+                <w:rFonts w:ascii="Calibri" w:eastAsia="Calibri" w:hAnsi="Calibri" w:cs="Calibri"/>
+              </w:rPr>
+            </w:pPr>
+            <w:r>
+              <w:rPr>
+                <w:rFonts w:ascii="Calibri" w:eastAsia="Calibri" w:hAnsi="Calibri" w:cs="Calibri"/>
+              </w:rPr>
+              <w:t>Loads up the display (GUI)</w:t>
+            </w:r>
+          </w:p>
+        </w:tc>
+        <w:tc>
+          <w:tcPr>
+            <w:tcW w:w="1502" w:type="dxa"/>
+          </w:tcPr>
+          <w:p>
+            <w:pPr>
+              <w:spacing w:line="276" w:lineRule="auto"/>
+              <w:rPr>
+                <w:rFonts w:ascii="Calibri" w:eastAsia="Calibri" w:hAnsi="Calibri" w:cs="Calibri"/>
+              </w:rPr>
+            </w:pPr>
+            <w:r>
+              <w:rPr>
+                <w:rFonts w:ascii="Calibri" w:eastAsia="Calibri" w:hAnsi="Calibri" w:cs="Calibri"/>
+              </w:rPr>
+              <w:t>Returns ‘true; or ‘false’.</w:t>
+            </w:r>
+          </w:p>
+        </w:tc>
+      </w:tr>
+    </w:tbl>
     <w:p>
       <w:pPr>
         <w:rPr>
-          <w:color w:val="FF0000"/>
-        </w:rPr>
-      </w:pPr>
-      <w:r>
-        <w:rPr>
-          <w:color w:val="FF0000"/>
-        </w:rPr>
-        <w:t>Preliminary list</w:t>
-      </w:r>
-      <w:r>
-        <w:rPr>
-          <w:color w:val="FF0000"/>
-        </w:rPr>
-        <w:t xml:space="preserve"> of all functions in the software. For each function in the list the following information is provided:</w:t>
-      </w:r>
+          <w:rFonts w:ascii="Calibri" w:eastAsia="Calibri" w:hAnsi="Calibri" w:cs="Calibri"/>
+          <w:color w:val="000000" w:themeColor="text1"/>
+          <w:lang w:val="en-US"/>
+        </w:rPr>
+      </w:pPr>
     </w:p>
-    <w:p>
-      <w:pPr>
-        <w:pStyle w:val="ListParagraph"/>
-        <w:numPr>
-          <w:ilvl w:val="0"/>
-          <w:numId w:val="5"/>
-        </w:numPr>
-        <w:rPr>
-          <w:color w:val="FF0000"/>
-        </w:rPr>
-      </w:pPr>
-      <w:r>
-        <w:rPr>
-          <w:color w:val="FF0000"/>
-        </w:rPr>
-        <w:t xml:space="preserve">a brief description of what it </w:t>
-      </w:r>
-      <w:proofErr w:type="gramStart"/>
-      <w:r>
-        <w:rPr>
-          <w:color w:val="FF0000"/>
-        </w:rPr>
-        <w:t>does  (</w:t>
-      </w:r>
-      <w:proofErr w:type="gramEnd"/>
-      <w:r>
-        <w:rPr>
-          <w:color w:val="FF0000"/>
-        </w:rPr>
-        <w:t>1 or 2 sentences);</w:t>
-      </w:r>
-    </w:p>
-    <w:p>
-      <w:pPr>
-        <w:pStyle w:val="ListParagraph"/>
-        <w:numPr>
-          <w:ilvl w:val="0"/>
-          <w:numId w:val="5"/>
-        </w:numPr>
-        <w:rPr>
-          <w:color w:val="FF0000"/>
-        </w:rPr>
-      </w:pPr>
-      <w:r>
-        <w:rPr>
-          <w:color w:val="FF0000"/>
-        </w:rPr>
-        <w:t xml:space="preserve">a list of the input parameters, and their data types, and what they are used </w:t>
-      </w:r>
-      <w:proofErr w:type="gramStart"/>
-      <w:r>
-        <w:rPr>
-          <w:color w:val="FF0000"/>
-        </w:rPr>
-        <w:t>for;</w:t>
-      </w:r>
-      <w:proofErr w:type="gramEnd"/>
-    </w:p>
-    <w:p>
-      <w:pPr>
-        <w:pStyle w:val="ListParagraph"/>
-        <w:numPr>
-          <w:ilvl w:val="0"/>
-          <w:numId w:val="4"/>
-        </w:numPr>
-        <w:rPr>
-          <w:color w:val="FF0000"/>
-        </w:rPr>
-      </w:pPr>
-      <w:r>
-        <w:rPr>
-          <w:color w:val="FF0000"/>
-        </w:rPr>
-        <w:t>a list of any side effects caused by the function (</w:t>
-      </w:r>
-      <w:proofErr w:type="spellStart"/>
-      <w:proofErr w:type="gramStart"/>
-      <w:r>
-        <w:rPr>
-          <w:color w:val="FF0000"/>
-        </w:rPr>
-        <w:t>ie</w:t>
-      </w:r>
-      <w:proofErr w:type="spellEnd"/>
-      <w:proofErr w:type="gramEnd"/>
-      <w:r>
-        <w:rPr>
-          <w:color w:val="FF0000"/>
-        </w:rPr>
-        <w:t xml:space="preserve"> change global or member variables, changes data passed by reference from calling function etc)</w:t>
-      </w:r>
-    </w:p>
-    <w:p>
-      <w:pPr>
-        <w:pStyle w:val="ListParagraph"/>
-        <w:numPr>
-          <w:ilvl w:val="0"/>
-          <w:numId w:val="4"/>
-        </w:numPr>
-        <w:rPr>
-          <w:color w:val="FF0000"/>
-        </w:rPr>
-      </w:pPr>
-      <w:r>
-        <w:rPr>
-          <w:color w:val="FF0000"/>
-        </w:rPr>
-        <w:t>a description of the function’s return value</w:t>
-      </w:r>
-    </w:p>
-    <w:p/>
     <w:p>
       <w:pPr>
         <w:pStyle w:val="Heading3"/>
@@ -2603,135 +3747,77 @@
           <w:ilvl w:val="2"/>
           <w:numId w:val="2"/>
         </w:numPr>
-      </w:pPr>
-      <w:bookmarkStart w:id="12" w:name="_Toc113367661"/>
-      <w:r>
+        <w:rPr>
+          <w:color w:val="92D050"/>
+        </w:rPr>
+      </w:pPr>
+      <w:bookmarkStart w:id="12" w:name="_Toc113388202"/>
+      <w:r>
+        <w:rPr>
+          <w:color w:val="92D050"/>
+        </w:rPr>
         <w:t>Data Structures</w:t>
       </w:r>
       <w:r>
+        <w:rPr>
+          <w:color w:val="92D050"/>
+        </w:rPr>
         <w:t xml:space="preserve"> / Data Sources</w:t>
       </w:r>
       <w:bookmarkEnd w:id="12"/>
     </w:p>
     <w:p>
       <w:pPr>
-        <w:rPr>
-          <w:color w:val="FF0000"/>
-        </w:rPr>
-      </w:pPr>
-      <w:r>
-        <w:rPr>
-          <w:color w:val="FF0000"/>
-        </w:rPr>
-        <w:t>List of all data structures in the software (</w:t>
+        <w:pStyle w:val="ListParagraph"/>
+        <w:ind w:left="0"/>
+      </w:pPr>
+      <w:r>
+        <w:t>Array: Used to store data, in this instance it will be use</w:t>
+      </w:r>
+      <w:r>
+        <w:t>d with functions such as ‘</w:t>
       </w:r>
       <w:proofErr w:type="spellStart"/>
+      <w:r>
+        <w:t>loadData</w:t>
+      </w:r>
+      <w:proofErr w:type="spellEnd"/>
+      <w:r>
+        <w:t xml:space="preserve">’. The data from the database </w:t>
+      </w:r>
       <w:proofErr w:type="gramStart"/>
       <w:r>
-        <w:rPr>
-          <w:color w:val="FF0000"/>
-        </w:rPr>
-        <w:t>eg</w:t>
-      </w:r>
-      <w:proofErr w:type="spellEnd"/>
+        <w:t>will be temporarily be</w:t>
+      </w:r>
       <w:proofErr w:type="gramEnd"/>
       <w:r>
-        <w:rPr>
-          <w:color w:val="FF0000"/>
-        </w:rPr>
-        <w:t xml:space="preserve"> linked lists, trees, arrays etc)</w:t>
-      </w:r>
-      <w:r>
-        <w:rPr>
-          <w:color w:val="FF0000"/>
-        </w:rPr>
-        <w:t xml:space="preserve"> or eternal data sources</w:t>
-      </w:r>
-      <w:r>
-        <w:rPr>
-          <w:color w:val="FF0000"/>
-        </w:rPr>
-        <w:t>. For each data structure in the list the following information is provided:</w:t>
+        <w:t xml:space="preserve"> stored in the array. </w:t>
       </w:r>
     </w:p>
     <w:p>
       <w:pPr>
         <w:pStyle w:val="ListParagraph"/>
-        <w:numPr>
-          <w:ilvl w:val="0"/>
-          <w:numId w:val="4"/>
-        </w:numPr>
-        <w:rPr>
-          <w:color w:val="FF0000"/>
-        </w:rPr>
-      </w:pPr>
-      <w:r>
-        <w:rPr>
-          <w:color w:val="FF0000"/>
-        </w:rPr>
-        <w:t xml:space="preserve">Type of structure (tree, list etc), </w:t>
-      </w:r>
+        <w:ind w:left="0"/>
+      </w:pPr>
     </w:p>
     <w:p>
       <w:pPr>
         <w:pStyle w:val="ListParagraph"/>
-        <w:numPr>
-          <w:ilvl w:val="0"/>
-          <w:numId w:val="4"/>
-        </w:numPr>
-        <w:rPr>
-          <w:color w:val="FF0000"/>
-        </w:rPr>
-      </w:pPr>
-      <w:r>
-        <w:rPr>
-          <w:color w:val="FF0000"/>
-        </w:rPr>
-        <w:t>Description of where and how it is used</w:t>
+        <w:ind w:left="0"/>
+      </w:pPr>
+      <w:r>
+        <w:t xml:space="preserve">Tree: A tree will be used to connect data items of different hierarchies. It will be used throughout the programs code and for all </w:t>
+      </w:r>
+      <w:r>
+        <w:t xml:space="preserve">functions. </w:t>
       </w:r>
     </w:p>
     <w:p>
       <w:pPr>
         <w:pStyle w:val="ListParagraph"/>
-        <w:numPr>
-          <w:ilvl w:val="0"/>
-          <w:numId w:val="4"/>
-        </w:numPr>
-        <w:rPr>
-          <w:color w:val="FF0000"/>
-        </w:rPr>
-      </w:pPr>
-      <w:r>
-        <w:rPr>
-          <w:color w:val="FF0000"/>
-        </w:rPr>
-        <w:t>List of data members, and what each one is for do</w:t>
-      </w:r>
-    </w:p>
-    <w:p>
-      <w:pPr>
-        <w:pStyle w:val="ListParagraph"/>
-        <w:numPr>
-          <w:ilvl w:val="0"/>
-          <w:numId w:val="4"/>
-        </w:numPr>
-        <w:rPr>
-          <w:color w:val="FF0000"/>
-        </w:rPr>
-      </w:pPr>
-      <w:r>
-        <w:rPr>
-          <w:color w:val="FF0000"/>
-        </w:rPr>
-        <w:t>List of functions that use it</w:t>
-      </w:r>
-    </w:p>
-    <w:p>
-      <w:pPr>
-        <w:pStyle w:val="ListParagraph"/>
-        <w:ind w:left="1080"/>
-        <w:rPr>
-          <w:color w:val="FF0000"/>
+        <w:ind w:left="0"/>
+        <w:rPr>
+          <w:color w:val="92D050"/>
         </w:rPr>
       </w:pPr>
     </w:p>
@@ -2742,9 +3828,15 @@
           <w:ilvl w:val="2"/>
           <w:numId w:val="2"/>
         </w:numPr>
-      </w:pPr>
-      <w:bookmarkStart w:id="13" w:name="_Toc113367662"/>
-      <w:r>
+        <w:rPr>
+          <w:color w:val="92D050"/>
+        </w:rPr>
+      </w:pPr>
+      <w:bookmarkStart w:id="13" w:name="_Toc113388203"/>
+      <w:r>
+        <w:rPr>
+          <w:color w:val="92D050"/>
+        </w:rPr>
         <w:t>Detailed Design</w:t>
       </w:r>
       <w:bookmarkEnd w:id="13"/>
@@ -2756,47 +3848,7 @@
         </w:rPr>
       </w:pPr>
       <w:r>
-        <w:rPr>
-          <w:color w:val="FF0000"/>
-        </w:rPr>
-        <w:t xml:space="preserve">Pseudocode for all non-standard / </w:t>
-      </w:r>
-      <w:r>
-        <w:rPr>
-          <w:color w:val="FF0000"/>
-        </w:rPr>
-        <w:t>non-trivial algorithms that operate on data</w:t>
-      </w:r>
-      <w:r>
-        <w:rPr>
-          <w:color w:val="FF0000"/>
-        </w:rPr>
-        <w:t xml:space="preserve"> </w:t>
-      </w:r>
-      <w:r>
-        <w:rPr>
-          <w:color w:val="FF0000"/>
-        </w:rPr>
-        <w:t>structures</w:t>
-      </w:r>
-    </w:p>
-    <w:p>
-      <w:pPr>
-        <w:rPr>
-          <w:color w:val="FF0000"/>
-        </w:rPr>
-      </w:pPr>
-    </w:p>
-    <w:p>
-      <w:pPr>
-        <w:rPr>
-          <w:color w:val="FF0000"/>
-        </w:rPr>
-      </w:pPr>
-    </w:p>
-    <w:p>
-      <w:r>
-        <w:br w:type="page"/>
+        <w:t xml:space="preserve">Some algorithms will be implemented into the tool to accurately analyse and estimate the given datasets. </w:t>
       </w:r>
     </w:p>
     <w:p>
@@ -2806,9 +3858,15 @@
           <w:ilvl w:val="0"/>
           <w:numId w:val="2"/>
         </w:numPr>
-      </w:pPr>
-      <w:bookmarkStart w:id="14" w:name="_Toc113367663"/>
-      <w:r>
+        <w:rPr>
+          <w:color w:val="00B050"/>
+        </w:rPr>
+      </w:pPr>
+      <w:bookmarkStart w:id="14" w:name="_Toc113388204"/>
+      <w:r>
+        <w:rPr>
+          <w:color w:val="00B050"/>
+        </w:rPr>
         <w:lastRenderedPageBreak/>
         <w:t>User Interface Design</w:t>
       </w:r>
@@ -2817,47 +3875,54 @@
     <w:p>
       <w:pPr>
         <w:rPr>
-          <w:color w:val="FF0000"/>
-        </w:rPr>
-      </w:pPr>
-      <w:r>
-        <w:rPr>
-          <w:color w:val="FF0000"/>
-        </w:rPr>
-        <w:t>This is your initial</w:t>
-      </w:r>
-      <w:r>
-        <w:rPr>
-          <w:color w:val="FF0000"/>
-        </w:rPr>
-        <w:t xml:space="preserve"> interface</w:t>
-      </w:r>
-      <w:r>
-        <w:rPr>
-          <w:color w:val="FF0000"/>
-        </w:rPr>
-        <w:t xml:space="preserve"> design. Describe the tools you used for this design stage and any key findings that informed your design.  This </w:t>
-      </w:r>
-      <w:r>
-        <w:rPr>
-          <w:color w:val="FF0000"/>
-        </w:rPr>
-        <w:t>introduction is descriptive and should</w:t>
-      </w:r>
-      <w:r>
-        <w:rPr>
-          <w:color w:val="FF0000"/>
-        </w:rPr>
-        <w:t xml:space="preserve"> explain what you have completed for the actual design work you will present in the sub-section</w:t>
-      </w:r>
-      <w:r>
-        <w:rPr>
-          <w:color w:val="FF0000"/>
-        </w:rPr>
-        <w:t>s below.</w:t>
+          <w:color w:val="92D050"/>
+        </w:rPr>
+      </w:pPr>
+      <w:r>
+        <w:t>The tool</w:t>
+      </w:r>
+      <w:r>
+        <w:t>s</w:t>
+      </w:r>
+      <w:r>
+        <w:t xml:space="preserve"> </w:t>
+      </w:r>
+      <w:r>
+        <w:t>that were used</w:t>
+      </w:r>
+      <w:r>
+        <w:t xml:space="preserve"> to create the designs </w:t>
+      </w:r>
+      <w:r>
+        <w:t xml:space="preserve">are </w:t>
+      </w:r>
+      <w:proofErr w:type="spellStart"/>
+      <w:r>
+        <w:t>Lucidchart</w:t>
+      </w:r>
+      <w:proofErr w:type="spellEnd"/>
+      <w:r>
+        <w:t xml:space="preserve">, a visual drawing tool and paint. </w:t>
+      </w:r>
+      <w:r>
+        <w:t>No key findings were found that informed the design. The designs include a structural design that shows the navigational and information aspects of the software.</w:t>
+      </w:r>
+      <w:r>
+        <w:t xml:space="preserve"> This includes a hierarchy diagram</w:t>
+      </w:r>
+      <w:r>
+        <w:t xml:space="preserve"> and screen </w:t>
+      </w:r>
+      <w:r>
+        <w:t>mock</w:t>
+      </w:r>
+      <w:r>
+        <w:t>-</w:t>
+      </w:r>
+      <w:r>
+        <w:t>ups.</w:t>
       </w:r>
     </w:p>
-    <w:p/>
     <w:p>
       <w:pPr>
         <w:pStyle w:val="Heading2"/>
@@ -2865,50 +3930,118 @@
           <w:ilvl w:val="1"/>
           <w:numId w:val="2"/>
         </w:numPr>
-      </w:pPr>
-      <w:bookmarkStart w:id="15" w:name="_Toc113367664"/>
-      <w:r>
+        <w:rPr>
+          <w:color w:val="92D050"/>
+        </w:rPr>
+      </w:pPr>
+      <w:bookmarkStart w:id="15" w:name="_Toc113388205"/>
+      <w:r>
+        <w:rPr>
+          <w:color w:val="92D050"/>
+        </w:rPr>
         <w:t>Structural Design</w:t>
       </w:r>
       <w:bookmarkEnd w:id="15"/>
     </w:p>
     <w:p>
-      <w:pPr>
-        <w:rPr>
-          <w:color w:val="FF0000"/>
-        </w:rPr>
-      </w:pPr>
-      <w:r>
-        <w:rPr>
-          <w:color w:val="FF0000"/>
-        </w:rPr>
-        <w:t>Structural design refers to the navigational and information structure of your product – the structure that supports the interface layout.  How will you structure your product?  How will you group your information?  How will you navigate through your product?  Why?  This can take the form of a diagram showing structure and hierarchy, supported by a discussion and justification of your choices.  Why have you made these design choices?</w:t>
-      </w:r>
-      <w:r>
-        <w:rPr>
-          <w:color w:val="FF0000"/>
-        </w:rPr>
+      <w:r>
+        <w:t xml:space="preserve">The software tool will be structured in a simplistic manner. </w:t>
+      </w:r>
+      <w:r>
+        <w:t>Customisable options will be grouped up in the navigation bar at the top of the program. These</w:t>
+      </w:r>
+      <w:r>
         <w:t xml:space="preserve"> </w:t>
       </w:r>
       <w:r>
-        <w:rPr>
-          <w:color w:val="FF0000"/>
-        </w:rPr>
-        <w:t xml:space="preserve">Describe and outline the structure of your </w:t>
-      </w:r>
-      <w:r>
-        <w:rPr>
-          <w:color w:val="FF0000"/>
-        </w:rPr>
-        <w:t>interface</w:t>
-      </w:r>
-      <w:r>
-        <w:rPr>
-          <w:color w:val="FF0000"/>
-        </w:rPr>
-        <w:t xml:space="preserve"> and of your information. </w:t>
+        <w:t xml:space="preserve">include dropdown menus for ‘Settings’, ‘Tools’, ‘View’ and ‘Help’. </w:t>
+      </w:r>
+      <w:r>
+        <w:t xml:space="preserve"> The main actions will take place in the centre of the program screen</w:t>
+      </w:r>
+      <w:r>
+        <w:t>. These actions include the</w:t>
+      </w:r>
+      <w:r>
+        <w:t xml:space="preserve"> starting</w:t>
+      </w:r>
+      <w:r>
+        <w:t xml:space="preserve"> of analysing the dataset</w:t>
+      </w:r>
+      <w:r>
+        <w:t xml:space="preserve">, choosing data analysis settings, </w:t>
+      </w:r>
+      <w:proofErr w:type="gramStart"/>
+      <w:r>
+        <w:t>finalizing</w:t>
+      </w:r>
+      <w:proofErr w:type="gramEnd"/>
+      <w:r>
+        <w:t xml:space="preserve"> and beginning the process</w:t>
+      </w:r>
+      <w:r>
+        <w:t xml:space="preserve"> and </w:t>
+      </w:r>
+      <w:r>
+        <w:t>a loading action.</w:t>
       </w:r>
     </w:p>
+    <w:p>
+      <w:r>
+        <w:t>Below is a brief visualisation of the software's hierarchy.</w:t>
+      </w:r>
+    </w:p>
+    <w:p>
+      <w:r>
+        <w:rPr>
+          <w:noProof/>
+        </w:rPr>
+        <w:drawing>
+          <wp:inline distT="0" distB="0" distL="0" distR="0" wp14:anchorId="1A6CA851" wp14:editId="6DAAE070">
+            <wp:extent cx="3427333" cy="4072079"/>
+            <wp:effectExtent l="0" t="0" r="0" b="0"/>
+            <wp:docPr id="873199016" name="Picture 873199016"/>
+            <wp:cNvGraphicFramePr>
+              <a:graphicFrameLocks xmlns:a="http://schemas.openxmlformats.org/drawingml/2006/main" noChangeAspect="1"/>
+            </wp:cNvGraphicFramePr>
+            <a:graphic xmlns:a="http://schemas.openxmlformats.org/drawingml/2006/main">
+              <a:graphicData uri="http://schemas.openxmlformats.org/drawingml/2006/picture">
+                <pic:pic xmlns:pic="http://schemas.openxmlformats.org/drawingml/2006/picture">
+                  <pic:nvPicPr>
+                    <pic:cNvPr id="0" name=""/>
+                    <pic:cNvPicPr/>
+                  </pic:nvPicPr>
+                  <pic:blipFill>
+                    <a:blip r:embed="rId9">
+                      <a:extLst>
+                        <a:ext uri="{28A0092B-C50C-407E-A947-70E740481C1C}">
+                          <a14:useLocalDpi xmlns:a14="http://schemas.microsoft.com/office/drawing/2010/main" val="0"/>
+                        </a:ext>
+                      </a:extLst>
+                    </a:blip>
+                    <a:stretch>
+                      <a:fillRect/>
+                    </a:stretch>
+                  </pic:blipFill>
+                  <pic:spPr>
+                    <a:xfrm>
+                      <a:off x="0" y="0"/>
+                      <a:ext cx="3427333" cy="4072079"/>
+                    </a:xfrm>
+                    <a:prstGeom prst="rect">
+                      <a:avLst/>
+                    </a:prstGeom>
+                  </pic:spPr>
+                </pic:pic>
+              </a:graphicData>
+            </a:graphic>
+          </wp:inline>
+        </w:drawing>
+      </w:r>
+    </w:p>
+    <w:p/>
+    <w:p/>
+    <w:p/>
     <w:p/>
     <w:p>
       <w:pPr>
@@ -2917,52 +4050,306 @@
           <w:ilvl w:val="1"/>
           <w:numId w:val="2"/>
         </w:numPr>
-      </w:pPr>
-      <w:bookmarkStart w:id="16" w:name="_Toc113367665"/>
-      <w:r>
+        <w:rPr>
+          <w:color w:val="92D050"/>
+        </w:rPr>
+      </w:pPr>
+      <w:bookmarkStart w:id="16" w:name="_Toc113388206"/>
+      <w:r>
+        <w:rPr>
+          <w:color w:val="92D050"/>
+        </w:rPr>
+        <w:lastRenderedPageBreak/>
         <w:t>Visual Design</w:t>
       </w:r>
       <w:bookmarkEnd w:id="16"/>
     </w:p>
     <w:p>
-      <w:pPr>
-        <w:rPr>
-          <w:color w:val="FF0000"/>
-        </w:rPr>
-      </w:pPr>
-      <w:r>
-        <w:rPr>
-          <w:color w:val="FF0000"/>
-        </w:rPr>
-        <w:t xml:space="preserve">Detail your visual design: Layout, visual elements, icons, graphics, style, colour, fonts general screen designs. This can be sketches, wireframes, </w:t>
-      </w:r>
-      <w:proofErr w:type="spellStart"/>
-      <w:r>
-        <w:rPr>
-          <w:color w:val="FF0000"/>
-        </w:rPr>
-        <w:t>mockups</w:t>
-      </w:r>
-      <w:proofErr w:type="spellEnd"/>
-      <w:r>
-        <w:rPr>
-          <w:color w:val="FF0000"/>
-        </w:rPr>
-        <w:t xml:space="preserve"> etc, supported by a discussion, explanation, and </w:t>
-      </w:r>
-      <w:r>
-        <w:rPr>
-          <w:color w:val="FF0000"/>
-        </w:rPr>
-        <w:t xml:space="preserve">justification of your choices. </w:t>
+      <w:r>
+        <w:t xml:space="preserve">The </w:t>
+      </w:r>
+      <w:r>
+        <w:t>layout</w:t>
+      </w:r>
+      <w:r>
+        <w:t xml:space="preserve"> includes the programs name with an icon in the top left of the navigation bar. Right of the program name, is a settings dropdown menu, tools dropdown menu, view dropdown menu and help dropdown menu. To access these menus, it is required </w:t>
+      </w:r>
+      <w:r>
+        <w:t>to either hover your mouse or click the button to drop the menu down. The background of blue and navigation bar of grey are the only colours used. This is to keep the design as simplistic as possible</w:t>
+      </w:r>
+      <w:r>
+        <w:t xml:space="preserve">. The font selected for all texts in the software is ‘Liberation Sans’. This font was selected as it is clear and easy to read, </w:t>
+      </w:r>
+      <w:r>
+        <w:t xml:space="preserve">creating an ideal user experience. </w:t>
       </w:r>
     </w:p>
-    <w:p/>
+    <w:p>
+      <w:r>
+        <w:t xml:space="preserve">Below are some design mock-ups for some of the pages </w:t>
+      </w:r>
+      <w:r>
+        <w:t>within</w:t>
+      </w:r>
+      <w:r>
+        <w:t xml:space="preserve"> the software.</w:t>
+      </w:r>
+    </w:p>
+    <w:p>
+      <w:r>
+        <w:rPr>
+          <w:noProof/>
+        </w:rPr>
+        <w:drawing>
+          <wp:inline distT="0" distB="0" distL="0" distR="0" wp14:anchorId="13A172FB" wp14:editId="089578A7">
+            <wp:extent cx="4191000" cy="3920331"/>
+            <wp:effectExtent l="0" t="0" r="0" b="0"/>
+            <wp:docPr id="1554863441" name="Picture 1554863441"/>
+            <wp:cNvGraphicFramePr>
+              <a:graphicFrameLocks xmlns:a="http://schemas.openxmlformats.org/drawingml/2006/main" noChangeAspect="1"/>
+            </wp:cNvGraphicFramePr>
+            <a:graphic xmlns:a="http://schemas.openxmlformats.org/drawingml/2006/main">
+              <a:graphicData uri="http://schemas.openxmlformats.org/drawingml/2006/picture">
+                <pic:pic xmlns:pic="http://schemas.openxmlformats.org/drawingml/2006/picture">
+                  <pic:nvPicPr>
+                    <pic:cNvPr id="0" name=""/>
+                    <pic:cNvPicPr/>
+                  </pic:nvPicPr>
+                  <pic:blipFill>
+                    <a:blip r:embed="rId10" cstate="print">
+                      <a:extLst>
+                        <a:ext uri="{28A0092B-C50C-407E-A947-70E740481C1C}">
+                          <a14:useLocalDpi xmlns:a14="http://schemas.microsoft.com/office/drawing/2010/main" val="0"/>
+                        </a:ext>
+                      </a:extLst>
+                    </a:blip>
+                    <a:stretch>
+                      <a:fillRect/>
+                    </a:stretch>
+                  </pic:blipFill>
+                  <pic:spPr>
+                    <a:xfrm>
+                      <a:off x="0" y="0"/>
+                      <a:ext cx="4191000" cy="3920331"/>
+                    </a:xfrm>
+                    <a:prstGeom prst="rect">
+                      <a:avLst/>
+                    </a:prstGeom>
+                  </pic:spPr>
+                </pic:pic>
+              </a:graphicData>
+            </a:graphic>
+          </wp:inline>
+        </w:drawing>
+      </w:r>
+    </w:p>
+    <w:p>
+      <w:pPr>
+        <w:rPr>
+          <w:b/>
+          <w:bCs/>
+        </w:rPr>
+      </w:pPr>
+      <w:r>
+        <w:rPr>
+          <w:b/>
+          <w:bCs/>
+        </w:rPr>
+        <w:t>Landing Page</w:t>
+      </w:r>
+    </w:p>
+    <w:p>
+      <w:r>
+        <w:rPr>
+          <w:noProof/>
+        </w:rPr>
+        <w:lastRenderedPageBreak/>
+        <w:drawing>
+          <wp:inline distT="0" distB="0" distL="0" distR="0" wp14:anchorId="1F7C3265" wp14:editId="65225C0C">
+            <wp:extent cx="4103599" cy="3838575"/>
+            <wp:effectExtent l="0" t="0" r="0" b="0"/>
+            <wp:docPr id="2131378082" name="Picture 2131378082"/>
+            <wp:cNvGraphicFramePr>
+              <a:graphicFrameLocks xmlns:a="http://schemas.openxmlformats.org/drawingml/2006/main" noChangeAspect="1"/>
+            </wp:cNvGraphicFramePr>
+            <a:graphic xmlns:a="http://schemas.openxmlformats.org/drawingml/2006/main">
+              <a:graphicData uri="http://schemas.openxmlformats.org/drawingml/2006/picture">
+                <pic:pic xmlns:pic="http://schemas.openxmlformats.org/drawingml/2006/picture">
+                  <pic:nvPicPr>
+                    <pic:cNvPr id="0" name=""/>
+                    <pic:cNvPicPr/>
+                  </pic:nvPicPr>
+                  <pic:blipFill>
+                    <a:blip r:embed="rId11" cstate="print">
+                      <a:extLst>
+                        <a:ext uri="{28A0092B-C50C-407E-A947-70E740481C1C}">
+                          <a14:useLocalDpi xmlns:a14="http://schemas.microsoft.com/office/drawing/2010/main" val="0"/>
+                        </a:ext>
+                      </a:extLst>
+                    </a:blip>
+                    <a:stretch>
+                      <a:fillRect/>
+                    </a:stretch>
+                  </pic:blipFill>
+                  <pic:spPr>
+                    <a:xfrm>
+                      <a:off x="0" y="0"/>
+                      <a:ext cx="4103599" cy="3838575"/>
+                    </a:xfrm>
+                    <a:prstGeom prst="rect">
+                      <a:avLst/>
+                    </a:prstGeom>
+                  </pic:spPr>
+                </pic:pic>
+              </a:graphicData>
+            </a:graphic>
+          </wp:inline>
+        </w:drawing>
+      </w:r>
+    </w:p>
+    <w:p>
+      <w:pPr>
+        <w:rPr>
+          <w:b/>
+          <w:bCs/>
+        </w:rPr>
+      </w:pPr>
+      <w:r>
+        <w:rPr>
+          <w:b/>
+          <w:bCs/>
+        </w:rPr>
+        <w:t>Finalization Button</w:t>
+      </w:r>
+    </w:p>
+    <w:p>
+      <w:r>
+        <w:rPr>
+          <w:noProof/>
+        </w:rPr>
+        <w:drawing>
+          <wp:inline distT="0" distB="0" distL="0" distR="0" wp14:anchorId="36E44885" wp14:editId="45F1C575">
+            <wp:extent cx="4123964" cy="3857625"/>
+            <wp:effectExtent l="0" t="0" r="0" b="0"/>
+            <wp:docPr id="585178787" name="Picture 585178787"/>
+            <wp:cNvGraphicFramePr>
+              <a:graphicFrameLocks xmlns:a="http://schemas.openxmlformats.org/drawingml/2006/main" noChangeAspect="1"/>
+            </wp:cNvGraphicFramePr>
+            <a:graphic xmlns:a="http://schemas.openxmlformats.org/drawingml/2006/main">
+              <a:graphicData uri="http://schemas.openxmlformats.org/drawingml/2006/picture">
+                <pic:pic xmlns:pic="http://schemas.openxmlformats.org/drawingml/2006/picture">
+                  <pic:nvPicPr>
+                    <pic:cNvPr id="0" name=""/>
+                    <pic:cNvPicPr/>
+                  </pic:nvPicPr>
+                  <pic:blipFill>
+                    <a:blip r:embed="rId12" cstate="print">
+                      <a:extLst>
+                        <a:ext uri="{28A0092B-C50C-407E-A947-70E740481C1C}">
+                          <a14:useLocalDpi xmlns:a14="http://schemas.microsoft.com/office/drawing/2010/main" val="0"/>
+                        </a:ext>
+                      </a:extLst>
+                    </a:blip>
+                    <a:stretch>
+                      <a:fillRect/>
+                    </a:stretch>
+                  </pic:blipFill>
+                  <pic:spPr>
+                    <a:xfrm>
+                      <a:off x="0" y="0"/>
+                      <a:ext cx="4123964" cy="3857625"/>
+                    </a:xfrm>
+                    <a:prstGeom prst="rect">
+                      <a:avLst/>
+                    </a:prstGeom>
+                  </pic:spPr>
+                </pic:pic>
+              </a:graphicData>
+            </a:graphic>
+          </wp:inline>
+        </w:drawing>
+      </w:r>
+    </w:p>
+    <w:p>
+      <w:r>
+        <w:rPr>
+          <w:b/>
+          <w:bCs/>
+        </w:rPr>
+        <w:t>Loading Page</w:t>
+      </w:r>
+    </w:p>
+    <w:p>
+      <w:r>
+        <w:rPr>
+          <w:noProof/>
+        </w:rPr>
+        <w:lastRenderedPageBreak/>
+        <w:drawing>
+          <wp:inline distT="0" distB="0" distL="0" distR="0" wp14:anchorId="286EB901" wp14:editId="00FCCEA3">
+            <wp:extent cx="3920312" cy="3667125"/>
+            <wp:effectExtent l="0" t="0" r="0" b="0"/>
+            <wp:docPr id="470451218" name="Picture 470451218"/>
+            <wp:cNvGraphicFramePr>
+              <a:graphicFrameLocks xmlns:a="http://schemas.openxmlformats.org/drawingml/2006/main" noChangeAspect="1"/>
+            </wp:cNvGraphicFramePr>
+            <a:graphic xmlns:a="http://schemas.openxmlformats.org/drawingml/2006/main">
+              <a:graphicData uri="http://schemas.openxmlformats.org/drawingml/2006/picture">
+                <pic:pic xmlns:pic="http://schemas.openxmlformats.org/drawingml/2006/picture">
+                  <pic:nvPicPr>
+                    <pic:cNvPr id="0" name=""/>
+                    <pic:cNvPicPr/>
+                  </pic:nvPicPr>
+                  <pic:blipFill>
+                    <a:blip r:embed="rId13" cstate="print">
+                      <a:extLst>
+                        <a:ext uri="{28A0092B-C50C-407E-A947-70E740481C1C}">
+                          <a14:useLocalDpi xmlns:a14="http://schemas.microsoft.com/office/drawing/2010/main" val="0"/>
+                        </a:ext>
+                      </a:extLst>
+                    </a:blip>
+                    <a:stretch>
+                      <a:fillRect/>
+                    </a:stretch>
+                  </pic:blipFill>
+                  <pic:spPr>
+                    <a:xfrm>
+                      <a:off x="0" y="0"/>
+                      <a:ext cx="3920312" cy="3667125"/>
+                    </a:xfrm>
+                    <a:prstGeom prst="rect">
+                      <a:avLst/>
+                    </a:prstGeom>
+                  </pic:spPr>
+                </pic:pic>
+              </a:graphicData>
+            </a:graphic>
+          </wp:inline>
+        </w:drawing>
+      </w:r>
+    </w:p>
+    <w:p>
+      <w:r>
+        <w:rPr>
+          <w:b/>
+          <w:bCs/>
+        </w:rPr>
+        <w:t>Statistical graph output</w:t>
+      </w:r>
+    </w:p>
     <w:p/>
     <w:sectPr>
       <w:pgSz w:w="11906" w:h="16838"/>
       <w:pgMar w:top="1440" w:right="1440" w:bottom="1440" w:left="1440" w:header="708" w:footer="708" w:gutter="0"/>
+      <w:pgBorders w:offsetFrom="page">
+        <w:top w:val="single" w:sz="4" w:space="24" w:color="92D050"/>
+        <w:left w:val="single" w:sz="4" w:space="24" w:color="92D050"/>
+        <w:bottom w:val="single" w:sz="4" w:space="24" w:color="92D050"/>
+        <w:right w:val="single" w:sz="4" w:space="24" w:color="92D050"/>
+      </w:pgBorders>
+      <w:pgNumType w:start="0"/>
       <w:cols w:space="708"/>
+      <w:titlePg/>
       <w:docGrid w:linePitch="360"/>
     </w:sectPr>
   </w:body>
@@ -4085,7 +5472,7 @@
       <w:rFonts w:asciiTheme="majorHAnsi" w:eastAsiaTheme="majorEastAsia" w:hAnsiTheme="majorHAnsi" w:cstheme="majorBidi"/>
       <w:b/>
       <w:bCs/>
-      <w:color w:val="374C80" w:themeColor="accent1" w:themeShade="BF"/>
+      <w:color w:val="2F5496" w:themeColor="accent1" w:themeShade="BF"/>
       <w:sz w:val="28"/>
       <w:szCs w:val="28"/>
     </w:rPr>
@@ -4109,7 +5496,7 @@
       <w:rFonts w:asciiTheme="majorHAnsi" w:eastAsiaTheme="majorEastAsia" w:hAnsiTheme="majorHAnsi" w:cstheme="majorBidi"/>
       <w:b/>
       <w:bCs/>
-      <w:color w:val="4A66AC" w:themeColor="accent1"/>
+      <w:color w:val="4472C4" w:themeColor="accent1"/>
       <w:sz w:val="26"/>
       <w:szCs w:val="26"/>
     </w:rPr>
@@ -4133,7 +5520,7 @@
       <w:rFonts w:asciiTheme="majorHAnsi" w:eastAsiaTheme="majorEastAsia" w:hAnsiTheme="majorHAnsi" w:cstheme="majorBidi"/>
       <w:b/>
       <w:bCs/>
-      <w:color w:val="4A66AC" w:themeColor="accent1"/>
+      <w:color w:val="4472C4" w:themeColor="accent1"/>
     </w:rPr>
   </w:style>
   <w:style w:type="paragraph" w:styleId="Heading4">
@@ -4158,7 +5545,7 @@
       <w:bCs/>
       <w:i/>
       <w:iCs/>
-      <w:color w:val="4A66AC" w:themeColor="accent1"/>
+      <w:color w:val="4472C4" w:themeColor="accent1"/>
     </w:rPr>
   </w:style>
   <w:style w:type="paragraph" w:styleId="Heading5">
@@ -4179,7 +5566,7 @@
     </w:pPr>
     <w:rPr>
       <w:rFonts w:asciiTheme="majorHAnsi" w:eastAsiaTheme="majorEastAsia" w:hAnsiTheme="majorHAnsi" w:cstheme="majorBidi"/>
-      <w:color w:val="243255" w:themeColor="accent1" w:themeShade="7F"/>
+      <w:color w:val="1F3763" w:themeColor="accent1" w:themeShade="7F"/>
     </w:rPr>
   </w:style>
   <w:style w:type="paragraph" w:styleId="Heading6">
@@ -4202,7 +5589,7 @@
       <w:rFonts w:asciiTheme="majorHAnsi" w:eastAsiaTheme="majorEastAsia" w:hAnsiTheme="majorHAnsi" w:cstheme="majorBidi"/>
       <w:i/>
       <w:iCs/>
-      <w:color w:val="243255" w:themeColor="accent1" w:themeShade="7F"/>
+      <w:color w:val="1F3763" w:themeColor="accent1" w:themeShade="7F"/>
     </w:rPr>
   </w:style>
   <w:style w:type="paragraph" w:styleId="Heading7">
@@ -4246,7 +5633,7 @@
     </w:pPr>
     <w:rPr>
       <w:rFonts w:asciiTheme="majorHAnsi" w:eastAsiaTheme="majorEastAsia" w:hAnsiTheme="majorHAnsi" w:cstheme="majorBidi"/>
-      <w:color w:val="4A66AC" w:themeColor="accent1"/>
+      <w:color w:val="4472C4" w:themeColor="accent1"/>
       <w:sz w:val="20"/>
       <w:szCs w:val="20"/>
     </w:rPr>
@@ -4313,7 +5700,7 @@
       <w:rFonts w:asciiTheme="majorHAnsi" w:eastAsiaTheme="majorEastAsia" w:hAnsiTheme="majorHAnsi" w:cstheme="majorBidi"/>
       <w:b/>
       <w:bCs/>
-      <w:color w:val="374C80" w:themeColor="accent1" w:themeShade="BF"/>
+      <w:color w:val="2F5496" w:themeColor="accent1" w:themeShade="BF"/>
       <w:sz w:val="28"/>
       <w:szCs w:val="28"/>
     </w:rPr>
@@ -4328,7 +5715,7 @@
       <w:rFonts w:asciiTheme="majorHAnsi" w:eastAsiaTheme="majorEastAsia" w:hAnsiTheme="majorHAnsi" w:cstheme="majorBidi"/>
       <w:b/>
       <w:bCs/>
-      <w:color w:val="4A66AC" w:themeColor="accent1"/>
+      <w:color w:val="4472C4" w:themeColor="accent1"/>
       <w:sz w:val="26"/>
       <w:szCs w:val="26"/>
     </w:rPr>
@@ -4343,7 +5730,7 @@
       <w:rFonts w:asciiTheme="majorHAnsi" w:eastAsiaTheme="majorEastAsia" w:hAnsiTheme="majorHAnsi" w:cstheme="majorBidi"/>
       <w:b/>
       <w:bCs/>
-      <w:color w:val="4A66AC" w:themeColor="accent1"/>
+      <w:color w:val="4472C4" w:themeColor="accent1"/>
     </w:rPr>
   </w:style>
   <w:style w:type="character" w:customStyle="1" w:styleId="Heading4Char">
@@ -4359,7 +5746,7 @@
       <w:bCs/>
       <w:i/>
       <w:iCs/>
-      <w:color w:val="4A66AC" w:themeColor="accent1"/>
+      <w:color w:val="4472C4" w:themeColor="accent1"/>
     </w:rPr>
   </w:style>
   <w:style w:type="character" w:customStyle="1" w:styleId="Heading5Char">
@@ -4371,7 +5758,7 @@
     <w:rsid w:val="00926CFD"/>
     <w:rPr>
       <w:rFonts w:asciiTheme="majorHAnsi" w:eastAsiaTheme="majorEastAsia" w:hAnsiTheme="majorHAnsi" w:cstheme="majorBidi"/>
-      <w:color w:val="243255" w:themeColor="accent1" w:themeShade="7F"/>
+      <w:color w:val="1F3763" w:themeColor="accent1" w:themeShade="7F"/>
     </w:rPr>
   </w:style>
   <w:style w:type="character" w:customStyle="1" w:styleId="Heading6Char">
@@ -4385,7 +5772,7 @@
       <w:rFonts w:asciiTheme="majorHAnsi" w:eastAsiaTheme="majorEastAsia" w:hAnsiTheme="majorHAnsi" w:cstheme="majorBidi"/>
       <w:i/>
       <w:iCs/>
-      <w:color w:val="243255" w:themeColor="accent1" w:themeShade="7F"/>
+      <w:color w:val="1F3763" w:themeColor="accent1" w:themeShade="7F"/>
     </w:rPr>
   </w:style>
   <w:style w:type="character" w:customStyle="1" w:styleId="Heading7Char">
@@ -4411,7 +5798,7 @@
     <w:rsid w:val="00926CFD"/>
     <w:rPr>
       <w:rFonts w:asciiTheme="majorHAnsi" w:eastAsiaTheme="majorEastAsia" w:hAnsiTheme="majorHAnsi" w:cstheme="majorBidi"/>
-      <w:color w:val="4A66AC" w:themeColor="accent1"/>
+      <w:color w:val="4472C4" w:themeColor="accent1"/>
       <w:sz w:val="20"/>
       <w:szCs w:val="20"/>
     </w:rPr>
@@ -4447,7 +5834,7 @@
     <w:rPr>
       <w:b/>
       <w:bCs/>
-      <w:color w:val="4A66AC" w:themeColor="accent1"/>
+      <w:color w:val="4472C4" w:themeColor="accent1"/>
       <w:sz w:val="18"/>
       <w:szCs w:val="18"/>
     </w:rPr>
@@ -4462,14 +5849,14 @@
     <w:rsid w:val="00926CFD"/>
     <w:pPr>
       <w:pBdr>
-        <w:bottom w:val="single" w:sz="8" w:space="4" w:color="4A66AC" w:themeColor="accent1"/>
+        <w:bottom w:val="single" w:sz="8" w:space="4" w:color="4472C4" w:themeColor="accent1"/>
       </w:pBdr>
       <w:spacing w:after="300" w:line="240" w:lineRule="auto"/>
       <w:contextualSpacing/>
     </w:pPr>
     <w:rPr>
       <w:rFonts w:asciiTheme="majorHAnsi" w:eastAsiaTheme="majorEastAsia" w:hAnsiTheme="majorHAnsi" w:cstheme="majorBidi"/>
-      <w:color w:val="1B1D3D" w:themeColor="text2" w:themeShade="BF"/>
+      <w:color w:val="323E4F" w:themeColor="text2" w:themeShade="BF"/>
       <w:spacing w:val="5"/>
       <w:sz w:val="52"/>
       <w:szCs w:val="52"/>
@@ -4483,7 +5870,7 @@
     <w:rsid w:val="00926CFD"/>
     <w:rPr>
       <w:rFonts w:asciiTheme="majorHAnsi" w:eastAsiaTheme="majorEastAsia" w:hAnsiTheme="majorHAnsi" w:cstheme="majorBidi"/>
-      <w:color w:val="1B1D3D" w:themeColor="text2" w:themeShade="BF"/>
+      <w:color w:val="323E4F" w:themeColor="text2" w:themeShade="BF"/>
       <w:spacing w:val="5"/>
       <w:sz w:val="52"/>
       <w:szCs w:val="52"/>
@@ -4506,7 +5893,7 @@
       <w:rFonts w:asciiTheme="majorHAnsi" w:eastAsiaTheme="majorEastAsia" w:hAnsiTheme="majorHAnsi" w:cstheme="majorBidi"/>
       <w:i/>
       <w:iCs/>
-      <w:color w:val="4A66AC" w:themeColor="accent1"/>
+      <w:color w:val="4472C4" w:themeColor="accent1"/>
       <w:spacing w:val="15"/>
       <w:sz w:val="24"/>
       <w:szCs w:val="24"/>
@@ -4522,7 +5909,7 @@
       <w:rFonts w:asciiTheme="majorHAnsi" w:eastAsiaTheme="majorEastAsia" w:hAnsiTheme="majorHAnsi" w:cstheme="majorBidi"/>
       <w:i/>
       <w:iCs/>
-      <w:color w:val="4A66AC" w:themeColor="accent1"/>
+      <w:color w:val="4472C4" w:themeColor="accent1"/>
       <w:spacing w:val="15"/>
       <w:sz w:val="24"/>
       <w:szCs w:val="24"/>
@@ -4552,6 +5939,7 @@
   </w:style>
   <w:style w:type="paragraph" w:styleId="NoSpacing">
     <w:name w:val="No Spacing"/>
+    <w:link w:val="NoSpacingChar"/>
     <w:uiPriority w:val="1"/>
     <w:qFormat/>
     <w:rsid w:val="00926CFD"/>
@@ -4595,7 +5983,7 @@
     <w:rsid w:val="00926CFD"/>
     <w:pPr>
       <w:pBdr>
-        <w:bottom w:val="single" w:sz="4" w:space="4" w:color="4A66AC" w:themeColor="accent1"/>
+        <w:bottom w:val="single" w:sz="4" w:space="4" w:color="4472C4" w:themeColor="accent1"/>
       </w:pBdr>
       <w:spacing w:before="200" w:after="280"/>
       <w:ind w:left="936" w:right="936"/>
@@ -4605,7 +5993,7 @@
       <w:bCs/>
       <w:i/>
       <w:iCs/>
-      <w:color w:val="4A66AC" w:themeColor="accent1"/>
+      <w:color w:val="4472C4" w:themeColor="accent1"/>
     </w:rPr>
   </w:style>
   <w:style w:type="character" w:customStyle="1" w:styleId="IntenseQuoteChar">
@@ -4619,7 +6007,7 @@
       <w:bCs/>
       <w:i/>
       <w:iCs/>
-      <w:color w:val="4A66AC" w:themeColor="accent1"/>
+      <w:color w:val="4472C4" w:themeColor="accent1"/>
     </w:rPr>
   </w:style>
   <w:style w:type="character" w:styleId="SubtleEmphasis">
@@ -4645,7 +6033,7 @@
       <w:bCs/>
       <w:i/>
       <w:iCs/>
-      <w:color w:val="4A66AC" w:themeColor="accent1"/>
+      <w:color w:val="4472C4" w:themeColor="accent1"/>
     </w:rPr>
   </w:style>
   <w:style w:type="character" w:styleId="SubtleReference">
@@ -4656,7 +6044,7 @@
     <w:rsid w:val="00926CFD"/>
     <w:rPr>
       <w:smallCaps/>
-      <w:color w:val="629DD1" w:themeColor="accent2"/>
+      <w:color w:val="ED7D31" w:themeColor="accent2"/>
       <w:u w:val="single"/>
     </w:rPr>
   </w:style>
@@ -4670,7 +6058,7 @@
       <w:b/>
       <w:bCs/>
       <w:smallCaps/>
-      <w:color w:val="629DD1" w:themeColor="accent2"/>
+      <w:color w:val="ED7D31" w:themeColor="accent2"/>
       <w:spacing w:val="5"/>
       <w:u w:val="single"/>
     </w:rPr>
@@ -4730,7 +6118,7 @@
     <w:unhideWhenUsed/>
     <w:rsid w:val="00926CFD"/>
     <w:rPr>
-      <w:color w:val="9454C3" w:themeColor="hyperlink"/>
+      <w:color w:val="0563C1" w:themeColor="hyperlink"/>
       <w:u w:val="single"/>
     </w:rPr>
   </w:style>
@@ -4776,13 +6164,39 @@
       <w:shd w:val="clear" w:color="auto" w:fill="E1DFDD"/>
     </w:rPr>
   </w:style>
+  <w:style w:type="table" w:styleId="TableGrid">
+    <w:name w:val="Table Grid"/>
+    <w:basedOn w:val="TableNormal"/>
+    <w:uiPriority w:val="59"/>
+    <w:rsid w:val="00FB4123"/>
+    <w:pPr>
+      <w:spacing w:after="0" w:line="240" w:lineRule="auto"/>
+    </w:pPr>
+    <w:tblPr>
+      <w:tblBorders>
+        <w:top w:val="single" w:sz="4" w:space="0" w:color="000000" w:themeColor="text1"/>
+        <w:left w:val="single" w:sz="4" w:space="0" w:color="000000" w:themeColor="text1"/>
+        <w:bottom w:val="single" w:sz="4" w:space="0" w:color="000000" w:themeColor="text1"/>
+        <w:right w:val="single" w:sz="4" w:space="0" w:color="000000" w:themeColor="text1"/>
+        <w:insideH w:val="single" w:sz="4" w:space="0" w:color="000000" w:themeColor="text1"/>
+        <w:insideV w:val="single" w:sz="4" w:space="0" w:color="000000" w:themeColor="text1"/>
+      </w:tblBorders>
+    </w:tblPr>
+  </w:style>
+  <w:style w:type="character" w:customStyle="1" w:styleId="NoSpacingChar">
+    <w:name w:val="No Spacing Char"/>
+    <w:basedOn w:val="DefaultParagraphFont"/>
+    <w:link w:val="NoSpacing"/>
+    <w:uiPriority w:val="1"/>
+    <w:rsid w:val="007D069C"/>
+  </w:style>
 </w:styles>
 </file>
 
 <file path=word/theme/theme1.xml><?xml version="1.0" encoding="utf-8"?>
 <a:theme xmlns:a="http://schemas.openxmlformats.org/drawingml/2006/main" name="Office Theme">
   <a:themeElements>
-    <a:clrScheme name="Blue Warm">
+    <a:clrScheme name="Office">
       <a:dk1>
         <a:sysClr val="windowText" lastClr="000000"/>
       </a:dk1>
@@ -4790,34 +6204,34 @@
         <a:sysClr val="window" lastClr="FFFFFF"/>
       </a:lt1>
       <a:dk2>
-        <a:srgbClr val="242852"/>
+        <a:srgbClr val="44546A"/>
       </a:dk2>
       <a:lt2>
-        <a:srgbClr val="ACCBF9"/>
+        <a:srgbClr val="E7E6E6"/>
       </a:lt2>
       <a:accent1>
-        <a:srgbClr val="4A66AC"/>
+        <a:srgbClr val="4472C4"/>
       </a:accent1>
       <a:accent2>
-        <a:srgbClr val="629DD1"/>
+        <a:srgbClr val="ED7D31"/>
       </a:accent2>
       <a:accent3>
-        <a:srgbClr val="297FD5"/>
+        <a:srgbClr val="A5A5A5"/>
       </a:accent3>
       <a:accent4>
-        <a:srgbClr val="7F8FA9"/>
+        <a:srgbClr val="FFC000"/>
       </a:accent4>
       <a:accent5>
-        <a:srgbClr val="5AA2AE"/>
+        <a:srgbClr val="5B9BD5"/>
       </a:accent5>
       <a:accent6>
-        <a:srgbClr val="9D90A0"/>
+        <a:srgbClr val="70AD47"/>
       </a:accent6>
       <a:hlink>
-        <a:srgbClr val="9454C3"/>
+        <a:srgbClr val="0563C1"/>
       </a:hlink>
       <a:folHlink>
-        <a:srgbClr val="3EBBF0"/>
+        <a:srgbClr val="954F72"/>
       </a:folHlink>
     </a:clrScheme>
     <a:fontScheme name="Office">

</xml_diff>